<commit_message>
Creacion de archivos Entrega 3
</commit_message>
<xml_diff>
--- a/Cookiecutter_Proyecto_Final/docs/Entrega 3, Presentación del Modelo y Análisis de Resultados.docx
+++ b/Cookiecutter_Proyecto_Final/docs/Entrega 3, Presentación del Modelo y Análisis de Resultados.docx
@@ -6,30 +6,83 @@
       <w:pPr>
         <w:jc w:val="center"/>
         <w:rPr>
+          <w:rFonts w:ascii="Arial" w:hAnsi="Arial" w:cs="Arial"/>
           <w:b/>
           <w:bCs/>
-        </w:rPr>
-      </w:pPr>
-      <w:hyperlink r:id="rId5" w:history="1">
-        <w:r>
-          <w:rPr>
-            <w:rStyle w:val="Hipervnculo"/>
-            <w:b/>
-            <w:bCs/>
-            <w:color w:val="auto"/>
-            <w:u w:val="none"/>
-          </w:rPr>
-          <w:t>Entrega 3: Presentación del Modelo y Análisis de Resultados</w:t>
-        </w:r>
-      </w:hyperlink>
+          <w:sz w:val="28"/>
+          <w:szCs w:val="28"/>
+        </w:rPr>
+      </w:pPr>
+      <w:r>
+        <w:rPr>
+          <w:rFonts w:ascii="Arial" w:hAnsi="Arial" w:cs="Arial"/>
+          <w:b/>
+          <w:bCs/>
+          <w:sz w:val="28"/>
+          <w:szCs w:val="28"/>
+        </w:rPr>
+        <w:fldChar w:fldCharType="begin"/>
+      </w:r>
+      <w:r>
+        <w:rPr>
+          <w:rFonts w:ascii="Arial" w:hAnsi="Arial" w:cs="Arial"/>
+          <w:b/>
+          <w:bCs/>
+          <w:sz w:val="28"/>
+          <w:szCs w:val="28"/>
+        </w:rPr>
+        <w:instrText>HYPERLINK "https://politecnico.ar/campus/mod/assign/view.php?id=4471"</w:instrText>
+      </w:r>
+      <w:r>
+        <w:rPr>
+          <w:rFonts w:ascii="Arial" w:hAnsi="Arial" w:cs="Arial"/>
+          <w:b/>
+          <w:bCs/>
+          <w:sz w:val="28"/>
+          <w:szCs w:val="28"/>
+        </w:rPr>
+      </w:r>
+      <w:r>
+        <w:rPr>
+          <w:rFonts w:ascii="Arial" w:hAnsi="Arial" w:cs="Arial"/>
+          <w:b/>
+          <w:bCs/>
+          <w:sz w:val="28"/>
+          <w:szCs w:val="28"/>
+        </w:rPr>
+        <w:fldChar w:fldCharType="separate"/>
+      </w:r>
+      <w:r>
+        <w:rPr>
+          <w:rFonts w:ascii="Arial" w:hAnsi="Arial" w:cs="Arial"/>
+          <w:b/>
+          <w:bCs/>
+          <w:sz w:val="28"/>
+          <w:szCs w:val="28"/>
+        </w:rPr>
+        <w:t>Entrega 3: Presentación del Modelo y Análisis de Resultados</w:t>
+      </w:r>
+      <w:r>
+        <w:rPr>
+          <w:rFonts w:ascii="Arial" w:hAnsi="Arial" w:cs="Arial"/>
+          <w:b/>
+          <w:bCs/>
+          <w:sz w:val="28"/>
+          <w:szCs w:val="28"/>
+        </w:rPr>
+        <w:fldChar w:fldCharType="end"/>
+      </w:r>
     </w:p>
     <w:p>
       <w:pPr>
+        <w:spacing w:line="360" w:lineRule="auto"/>
         <w:jc w:val="both"/>
         <w:rPr>
+          <w:rFonts w:ascii="Arial" w:hAnsi="Arial" w:cs="Arial"/>
           <w:b/>
           <w:bCs/>
-          <w:noProof/>
+          <w:sz w:val="28"/>
+          <w:szCs w:val="28"/>
         </w:rPr>
       </w:pPr>
       <w:r>
@@ -37,6 +90,8 @@
           <w:rFonts w:ascii="Arial" w:hAnsi="Arial" w:cs="Arial"/>
           <w:b/>
           <w:bCs/>
+          <w:sz w:val="28"/>
+          <w:szCs w:val="28"/>
         </w:rPr>
         <w:t>Fuente de datos</w:t>
       </w:r>
@@ -44,59 +99,85 @@
     <w:p>
       <w:pPr>
         <w:jc w:val="both"/>
-      </w:pPr>
-      <w:r>
-        <w:t xml:space="preserve">Existen 12 </w:t>
-      </w:r>
-      <w:r>
-        <w:t>data se</w:t>
-      </w:r>
-      <w:r>
-        <w:t xml:space="preserve">ts que fueron </w:t>
-      </w:r>
-      <w:r>
-        <w:t>descargado</w:t>
-      </w:r>
-      <w:r>
-        <w:t>s</w:t>
-      </w:r>
-      <w:r>
-        <w:t xml:space="preserve"> desde la plataforma Kaggle</w:t>
-      </w:r>
-      <w:r>
-        <w:t xml:space="preserve"> y CiAM</w:t>
-      </w:r>
-      <w:r>
-        <w:t>, específicamente de</w:t>
-      </w:r>
-      <w:r>
-        <w:t xml:space="preserve"> </w:t>
-      </w:r>
-      <w:r>
-        <w:t>l</w:t>
-      </w:r>
-      <w:r>
-        <w:t>os</w:t>
-      </w:r>
-      <w:r>
-        <w:t xml:space="preserve"> siguiente</w:t>
-      </w:r>
-      <w:r>
-        <w:t xml:space="preserve">s </w:t>
-      </w:r>
-      <w:r>
-        <w:t>enlaces</w:t>
-      </w:r>
-      <w:r>
+        <w:rPr>
+          <w:rFonts w:ascii="Arial" w:hAnsi="Arial" w:cs="Arial"/>
+          <w:sz w:val="22"/>
+          <w:szCs w:val="22"/>
+        </w:rPr>
+      </w:pPr>
+      <w:r>
+        <w:rPr>
+          <w:rFonts w:ascii="Arial" w:hAnsi="Arial" w:cs="Arial"/>
+          <w:sz w:val="22"/>
+          <w:szCs w:val="22"/>
+        </w:rPr>
+        <w:t xml:space="preserve">Los datos utilizados provienen </w:t>
+      </w:r>
+      <w:r>
+        <w:rPr>
+          <w:rFonts w:ascii="Arial" w:hAnsi="Arial" w:cs="Arial"/>
+          <w:sz w:val="22"/>
+          <w:szCs w:val="22"/>
+        </w:rPr>
+        <w:t>del</w:t>
+      </w:r>
+      <w:r>
+        <w:rPr>
+          <w:rFonts w:ascii="Arial" w:hAnsi="Arial" w:cs="Arial"/>
+          <w:sz w:val="22"/>
+          <w:szCs w:val="22"/>
+        </w:rPr>
+        <w:t xml:space="preserve"> monitoreo realizadas entre 2013 y 2024 por el Ministerio de Ambiente y Desarrollo Sostenible de Argentina</w:t>
+      </w:r>
+      <w:r>
+        <w:rPr>
+          <w:rFonts w:ascii="Arial" w:hAnsi="Arial" w:cs="Arial"/>
+          <w:sz w:val="22"/>
+          <w:szCs w:val="22"/>
+        </w:rPr>
         <w:t xml:space="preserve">. </w:t>
+      </w:r>
+      <w:r>
+        <w:rPr>
+          <w:rFonts w:ascii="Arial" w:hAnsi="Arial" w:cs="Arial"/>
+          <w:sz w:val="22"/>
+          <w:szCs w:val="22"/>
+        </w:rPr>
+        <w:t>Se recolectaron muestras a lo largo de la costanera del Río de la Plata y los datos fueron obtenidos de plataformas públicas como Kaggle y CiAM.</w:t>
       </w:r>
     </w:p>
     <w:p>
       <w:pPr>
+        <w:jc w:val="both"/>
+        <w:rPr>
+          <w:rFonts w:ascii="Arial" w:hAnsi="Arial" w:cs="Arial"/>
+          <w:sz w:val="22"/>
+          <w:szCs w:val="22"/>
+        </w:rPr>
+      </w:pPr>
+      <w:r>
+        <w:rPr>
+          <w:rFonts w:ascii="Arial" w:hAnsi="Arial" w:cs="Arial"/>
+          <w:sz w:val="22"/>
+          <w:szCs w:val="22"/>
+        </w:rPr>
+        <w:t>El dataset contiene 1182 registros y 30 variables</w:t>
+      </w:r>
+      <w:r>
+        <w:rPr>
+          <w:rFonts w:ascii="Arial" w:hAnsi="Arial" w:cs="Arial"/>
+          <w:sz w:val="22"/>
+          <w:szCs w:val="22"/>
+        </w:rPr>
+        <w:t>.</w:t>
+      </w:r>
+    </w:p>
+    <w:p>
+      <w:pPr>
         <w:ind w:left="708"/>
         <w:jc w:val="both"/>
       </w:pPr>
-      <w:hyperlink r:id="rId6" w:history="1">
+      <w:hyperlink r:id="rId7" w:history="1">
         <w:r>
           <w:rPr>
             <w:rStyle w:val="Hipervnculo"/>
@@ -109,7 +190,7 @@
       <w:pPr>
         <w:ind w:firstLine="708"/>
       </w:pPr>
-      <w:hyperlink r:id="rId7" w:history="1">
+      <w:hyperlink r:id="rId8" w:history="1">
         <w:r>
           <w:rPr>
             <w:rStyle w:val="Hipervnculo"/>
@@ -120,11 +201,19 @@
     </w:p>
     <w:p>
       <w:pPr>
+        <w:ind w:firstLine="708"/>
+      </w:pPr>
+    </w:p>
+    <w:p>
+      <w:pPr>
+        <w:spacing w:line="360" w:lineRule="auto"/>
         <w:jc w:val="both"/>
         <w:rPr>
           <w:rFonts w:ascii="Arial" w:hAnsi="Arial" w:cs="Arial"/>
           <w:b/>
           <w:bCs/>
+          <w:sz w:val="28"/>
+          <w:szCs w:val="28"/>
         </w:rPr>
       </w:pPr>
       <w:r>
@@ -132,39 +221,358 @@
           <w:rFonts w:ascii="Arial" w:hAnsi="Arial" w:cs="Arial"/>
           <w:b/>
           <w:bCs/>
-        </w:rPr>
-        <w:t xml:space="preserve">Preguntas de </w:t>
-      </w:r>
-      <w:r>
+          <w:sz w:val="28"/>
+          <w:szCs w:val="28"/>
+        </w:rPr>
+        <w:t>Análisis Exploratorio de Datos</w:t>
+      </w:r>
+    </w:p>
+    <w:p>
+      <w:pPr>
+        <w:jc w:val="both"/>
+        <w:rPr>
+          <w:rFonts w:ascii="Arial" w:hAnsi="Arial" w:cs="Arial"/>
+          <w:sz w:val="22"/>
+          <w:szCs w:val="22"/>
+        </w:rPr>
+      </w:pPr>
+      <w:r>
+        <w:rPr>
+          <w:rFonts w:ascii="Arial" w:hAnsi="Arial" w:cs="Arial"/>
+          <w:sz w:val="22"/>
+          <w:szCs w:val="22"/>
+        </w:rPr>
+        <w:t>Se realizaron múltiples análisis y visualizaciones:</w:t>
+      </w:r>
+    </w:p>
+    <w:p>
+      <w:pPr>
+        <w:pStyle w:val="Prrafodelista"/>
+        <w:numPr>
+          <w:ilvl w:val="0"/>
+          <w:numId w:val="13"/>
+        </w:numPr>
+        <w:tabs>
+          <w:tab w:val="num" w:pos="720"/>
+        </w:tabs>
+        <w:jc w:val="both"/>
+        <w:rPr>
+          <w:rFonts w:ascii="Arial" w:hAnsi="Arial" w:cs="Arial"/>
+          <w:sz w:val="22"/>
+          <w:szCs w:val="22"/>
+        </w:rPr>
+      </w:pPr>
+      <w:r>
+        <w:rPr>
+          <w:rFonts w:ascii="Arial" w:hAnsi="Arial" w:cs="Arial"/>
+          <w:sz w:val="22"/>
+          <w:szCs w:val="22"/>
+        </w:rPr>
+        <w:t>Distribución de la variable objetivo</w:t>
+      </w:r>
+      <w:r>
+        <w:rPr>
+          <w:rFonts w:ascii="Arial" w:hAnsi="Arial" w:cs="Arial"/>
+          <w:sz w:val="22"/>
+          <w:szCs w:val="22"/>
+        </w:rPr>
+        <w:t>,</w:t>
+      </w:r>
+      <w:r>
+        <w:rPr>
+          <w:rFonts w:ascii="Arial" w:hAnsi="Arial" w:cs="Arial"/>
+          <w:sz w:val="22"/>
+          <w:szCs w:val="22"/>
+        </w:rPr>
+        <w:t xml:space="preserve"> La clase "extremadamente deteriorada" fue la más frecuente, evidenciando un desbalance de clases.</w:t>
+      </w:r>
+    </w:p>
+    <w:p>
+      <w:pPr>
+        <w:pStyle w:val="Prrafodelista"/>
+        <w:numPr>
+          <w:ilvl w:val="0"/>
+          <w:numId w:val="13"/>
+        </w:numPr>
+        <w:tabs>
+          <w:tab w:val="num" w:pos="720"/>
+        </w:tabs>
+        <w:jc w:val="both"/>
+        <w:rPr>
+          <w:rFonts w:ascii="Arial" w:hAnsi="Arial" w:cs="Arial"/>
+          <w:sz w:val="22"/>
+          <w:szCs w:val="22"/>
+        </w:rPr>
+      </w:pPr>
+      <w:r>
+        <w:rPr>
+          <w:rFonts w:ascii="Arial" w:hAnsi="Arial" w:cs="Arial"/>
+          <w:sz w:val="22"/>
+          <w:szCs w:val="22"/>
+        </w:rPr>
+        <w:t>Matriz de correlación</w:t>
+      </w:r>
+      <w:r>
+        <w:rPr>
+          <w:rFonts w:ascii="Arial" w:hAnsi="Arial" w:cs="Arial"/>
+          <w:sz w:val="22"/>
+          <w:szCs w:val="22"/>
+        </w:rPr>
+        <w:t>,</w:t>
+      </w:r>
+      <w:r>
+        <w:rPr>
+          <w:rFonts w:ascii="Arial" w:hAnsi="Arial" w:cs="Arial"/>
+          <w:sz w:val="22"/>
+          <w:szCs w:val="22"/>
+        </w:rPr>
+        <w:t xml:space="preserve"> Reveló fuertes relaciones entre indicadores microbiológicos y la calidad del agua.</w:t>
+      </w:r>
+    </w:p>
+    <w:p>
+      <w:pPr>
+        <w:pStyle w:val="Prrafodelista"/>
+        <w:numPr>
+          <w:ilvl w:val="0"/>
+          <w:numId w:val="13"/>
+        </w:numPr>
+        <w:tabs>
+          <w:tab w:val="num" w:pos="720"/>
+        </w:tabs>
+        <w:jc w:val="both"/>
+        <w:rPr>
+          <w:rFonts w:ascii="Arial" w:hAnsi="Arial" w:cs="Arial"/>
+          <w:sz w:val="22"/>
+          <w:szCs w:val="22"/>
+        </w:rPr>
+      </w:pPr>
+      <w:r>
+        <w:rPr>
+          <w:rFonts w:ascii="Arial" w:hAnsi="Arial" w:cs="Arial"/>
+          <w:sz w:val="22"/>
+          <w:szCs w:val="22"/>
+        </w:rPr>
+        <w:t xml:space="preserve">Gráficos de dispersión y </w:t>
+      </w:r>
+      <w:proofErr w:type="spellStart"/>
+      <w:r>
+        <w:rPr>
+          <w:rFonts w:ascii="Arial" w:hAnsi="Arial" w:cs="Arial"/>
+          <w:sz w:val="22"/>
+          <w:szCs w:val="22"/>
+        </w:rPr>
+        <w:t>violin</w:t>
+      </w:r>
+      <w:proofErr w:type="spellEnd"/>
+      <w:r>
+        <w:rPr>
+          <w:rFonts w:ascii="Arial" w:hAnsi="Arial" w:cs="Arial"/>
+          <w:sz w:val="22"/>
+          <w:szCs w:val="22"/>
+        </w:rPr>
+        <w:t xml:space="preserve"> </w:t>
+      </w:r>
+      <w:proofErr w:type="spellStart"/>
+      <w:r>
+        <w:rPr>
+          <w:rFonts w:ascii="Arial" w:hAnsi="Arial" w:cs="Arial"/>
+          <w:sz w:val="22"/>
+          <w:szCs w:val="22"/>
+        </w:rPr>
+        <w:t>plots</w:t>
+      </w:r>
+      <w:proofErr w:type="spellEnd"/>
+      <w:r>
+        <w:rPr>
+          <w:rFonts w:ascii="Arial" w:hAnsi="Arial" w:cs="Arial"/>
+          <w:sz w:val="22"/>
+          <w:szCs w:val="22"/>
+        </w:rPr>
+        <w:t>,</w:t>
+      </w:r>
+      <w:r>
+        <w:rPr>
+          <w:rFonts w:ascii="Arial" w:hAnsi="Arial" w:cs="Arial"/>
+          <w:sz w:val="22"/>
+          <w:szCs w:val="22"/>
+        </w:rPr>
+        <w:t xml:space="preserve"> Permitieron visualizar la relación entre variables como temperatura, OD, pH y la calidad del agua.</w:t>
+      </w:r>
+    </w:p>
+    <w:p>
+      <w:pPr>
+        <w:pStyle w:val="Prrafodelista"/>
+        <w:numPr>
+          <w:ilvl w:val="0"/>
+          <w:numId w:val="13"/>
+        </w:numPr>
+        <w:tabs>
+          <w:tab w:val="num" w:pos="720"/>
+        </w:tabs>
+        <w:jc w:val="both"/>
+        <w:rPr>
+          <w:rFonts w:ascii="Arial" w:hAnsi="Arial" w:cs="Arial"/>
+          <w:sz w:val="22"/>
+          <w:szCs w:val="22"/>
+        </w:rPr>
+      </w:pPr>
+      <w:r>
+        <w:rPr>
+          <w:rFonts w:ascii="Arial" w:hAnsi="Arial" w:cs="Arial"/>
+          <w:sz w:val="22"/>
+          <w:szCs w:val="22"/>
+        </w:rPr>
+        <w:t xml:space="preserve">Tratamiento de </w:t>
+      </w:r>
+      <w:proofErr w:type="spellStart"/>
+      <w:r>
+        <w:rPr>
+          <w:rFonts w:ascii="Arial" w:hAnsi="Arial" w:cs="Arial"/>
+          <w:sz w:val="22"/>
+          <w:szCs w:val="22"/>
+        </w:rPr>
+        <w:t>outliers</w:t>
+      </w:r>
+      <w:proofErr w:type="spellEnd"/>
+      <w:r>
+        <w:rPr>
+          <w:rFonts w:ascii="Arial" w:hAnsi="Arial" w:cs="Arial"/>
+          <w:sz w:val="22"/>
+          <w:szCs w:val="22"/>
+        </w:rPr>
+        <w:t>,</w:t>
+      </w:r>
+      <w:r>
+        <w:rPr>
+          <w:rFonts w:ascii="Arial" w:hAnsi="Arial" w:cs="Arial"/>
+          <w:sz w:val="22"/>
+          <w:szCs w:val="22"/>
+        </w:rPr>
+        <w:t xml:space="preserve"> Se aplicó el método del rango intercuartílico (IQR) para suavizar valores extremos.</w:t>
+      </w:r>
+    </w:p>
+    <w:p>
+      <w:pPr>
+        <w:pStyle w:val="Prrafodelista"/>
+        <w:numPr>
+          <w:ilvl w:val="0"/>
+          <w:numId w:val="13"/>
+        </w:numPr>
+        <w:tabs>
+          <w:tab w:val="num" w:pos="720"/>
+        </w:tabs>
+        <w:jc w:val="both"/>
         <w:rPr>
           <w:rFonts w:ascii="Arial" w:hAnsi="Arial" w:cs="Arial"/>
           <w:b/>
           <w:bCs/>
         </w:rPr>
-        <w:t>Investigación o Hipótesis</w:t>
+      </w:pPr>
+      <w:r>
+        <w:rPr>
+          <w:rFonts w:ascii="Arial" w:hAnsi="Arial" w:cs="Arial"/>
+          <w:sz w:val="22"/>
+          <w:szCs w:val="22"/>
+        </w:rPr>
+        <w:t>Reducción de dimensionalidad</w:t>
+      </w:r>
+      <w:r>
+        <w:rPr>
+          <w:rFonts w:ascii="Arial" w:hAnsi="Arial" w:cs="Arial"/>
+          <w:sz w:val="22"/>
+          <w:szCs w:val="22"/>
+        </w:rPr>
+        <w:t>,</w:t>
+      </w:r>
+      <w:r>
+        <w:rPr>
+          <w:rFonts w:ascii="Arial" w:hAnsi="Arial" w:cs="Arial"/>
+          <w:sz w:val="22"/>
+          <w:szCs w:val="22"/>
+        </w:rPr>
+        <w:t xml:space="preserve"> Se utilizó PCA para conservar el 95% de la varianza con 25 componentes principales.</w:t>
       </w:r>
     </w:p>
     <w:p>
       <w:pPr>
-        <w:spacing w:line="276" w:lineRule="auto"/>
+        <w:spacing w:line="360" w:lineRule="auto"/>
         <w:jc w:val="both"/>
-      </w:pPr>
-      <w:r>
-        <w:t xml:space="preserve">Vamos a responder las preguntas </w:t>
-      </w:r>
-      <w:r>
-        <w:t>de</w:t>
-      </w:r>
-      <w:r>
+        <w:rPr>
+          <w:rFonts w:ascii="Arial" w:hAnsi="Arial" w:cs="Arial"/>
+          <w:b/>
+          <w:bCs/>
+          <w:sz w:val="28"/>
+          <w:szCs w:val="28"/>
+        </w:rPr>
+      </w:pPr>
+      <w:r>
+        <w:rPr>
+          <w:rFonts w:ascii="Arial" w:hAnsi="Arial" w:cs="Arial"/>
+          <w:b/>
+          <w:bCs/>
+          <w:sz w:val="28"/>
+          <w:szCs w:val="28"/>
+        </w:rPr>
+        <w:t xml:space="preserve">Preguntas de </w:t>
+      </w:r>
+      <w:r>
+        <w:rPr>
+          <w:rFonts w:ascii="Arial" w:hAnsi="Arial" w:cs="Arial"/>
+          <w:b/>
+          <w:bCs/>
+          <w:sz w:val="28"/>
+          <w:szCs w:val="28"/>
+        </w:rPr>
+        <w:t>Investigación o Hipótesis</w:t>
+      </w:r>
+    </w:p>
+    <w:p>
+      <w:pPr>
+        <w:jc w:val="both"/>
+        <w:rPr>
+          <w:rFonts w:ascii="Arial" w:hAnsi="Arial" w:cs="Arial"/>
+          <w:sz w:val="22"/>
+          <w:szCs w:val="22"/>
+        </w:rPr>
+      </w:pPr>
+      <w:r>
+        <w:rPr>
+          <w:rFonts w:ascii="Arial" w:hAnsi="Arial" w:cs="Arial"/>
+          <w:sz w:val="22"/>
+          <w:szCs w:val="22"/>
+        </w:rPr>
+        <w:t>Vamos a responder las preguntas de</w:t>
+      </w:r>
+      <w:r>
+        <w:rPr>
+          <w:rFonts w:ascii="Arial" w:hAnsi="Arial" w:cs="Arial"/>
+          <w:sz w:val="22"/>
+          <w:szCs w:val="22"/>
+        </w:rPr>
         <w:t xml:space="preserve"> Investigación o Hipótesis</w:t>
       </w:r>
       <w:r>
+        <w:rPr>
+          <w:rFonts w:ascii="Arial" w:hAnsi="Arial" w:cs="Arial"/>
+          <w:sz w:val="22"/>
+          <w:szCs w:val="22"/>
+        </w:rPr>
         <w:t xml:space="preserve">, que nos planteamos al </w:t>
       </w:r>
       <w:r>
+        <w:rPr>
+          <w:rFonts w:ascii="Arial" w:hAnsi="Arial" w:cs="Arial"/>
+          <w:sz w:val="22"/>
+          <w:szCs w:val="22"/>
+        </w:rPr>
         <w:t>inicio del proyecto, basándonos en el análisis exploratorio, la construcción de modelos y los resultados obtenidos</w:t>
       </w:r>
       <w:r>
+        <w:rPr>
+          <w:rFonts w:ascii="Arial" w:hAnsi="Arial" w:cs="Arial"/>
+          <w:sz w:val="22"/>
+          <w:szCs w:val="22"/>
+        </w:rPr>
         <w:t>.</w:t>
       </w:r>
     </w:p>
@@ -193,14 +601,34 @@
       <w:pPr>
         <w:spacing w:line="276" w:lineRule="auto"/>
         <w:jc w:val="both"/>
-      </w:pPr>
-      <w:r>
+        <w:rPr>
+          <w:rFonts w:ascii="Arial" w:hAnsi="Arial" w:cs="Arial"/>
+          <w:sz w:val="22"/>
+          <w:szCs w:val="22"/>
+        </w:rPr>
+      </w:pPr>
+      <w:r>
+        <w:rPr>
+          <w:rFonts w:ascii="Arial" w:hAnsi="Arial" w:cs="Arial"/>
+          <w:sz w:val="22"/>
+          <w:szCs w:val="22"/>
+        </w:rPr>
         <w:t xml:space="preserve">Realizamos observación al </w:t>
       </w:r>
       <w:r>
+        <w:rPr>
+          <w:rFonts w:ascii="Arial" w:hAnsi="Arial" w:cs="Arial"/>
+          <w:sz w:val="22"/>
+          <w:szCs w:val="22"/>
+        </w:rPr>
         <w:t>análisis de correlación y los modelos aplicados, las variables que más influyen en la clasificación de la calidad del agua</w:t>
       </w:r>
       <w:r>
+        <w:rPr>
+          <w:rFonts w:ascii="Arial" w:hAnsi="Arial" w:cs="Arial"/>
+          <w:sz w:val="22"/>
+          <w:szCs w:val="22"/>
+        </w:rPr>
         <w:t>.</w:t>
       </w:r>
     </w:p>
@@ -211,14 +639,34 @@
           <w:numId w:val="4"/>
         </w:numPr>
         <w:spacing w:line="276" w:lineRule="auto"/>
-      </w:pPr>
-      <w:r>
+        <w:rPr>
+          <w:rFonts w:ascii="Arial" w:hAnsi="Arial" w:cs="Arial"/>
+          <w:sz w:val="22"/>
+          <w:szCs w:val="22"/>
+        </w:rPr>
+      </w:pPr>
+      <w:r>
+        <w:rPr>
+          <w:rFonts w:ascii="Arial" w:hAnsi="Arial" w:cs="Arial"/>
+          <w:sz w:val="22"/>
+          <w:szCs w:val="22"/>
+        </w:rPr>
         <w:t>Indicadores microbiológicos</w:t>
       </w:r>
       <w:r>
+        <w:rPr>
+          <w:rFonts w:ascii="Arial" w:hAnsi="Arial" w:cs="Arial"/>
+          <w:sz w:val="22"/>
+          <w:szCs w:val="22"/>
+        </w:rPr>
         <w:t xml:space="preserve">, </w:t>
       </w:r>
       <w:r>
+        <w:rPr>
+          <w:rFonts w:ascii="Arial" w:hAnsi="Arial" w:cs="Arial"/>
+          <w:sz w:val="22"/>
+          <w:szCs w:val="22"/>
+        </w:rPr>
         <w:t>Coliformes fecales, Escherichia coli y Enterococos mostraron alta correlación entre sí y con la variable objetivo, lo que indica su fuerte relación con la contaminación fecal.</w:t>
       </w:r>
     </w:p>
@@ -229,21 +677,68 @@
           <w:numId w:val="4"/>
         </w:numPr>
         <w:spacing w:line="276" w:lineRule="auto"/>
-      </w:pPr>
-      <w:r>
+        <w:rPr>
+          <w:rFonts w:ascii="Arial" w:hAnsi="Arial" w:cs="Arial"/>
+          <w:sz w:val="22"/>
+          <w:szCs w:val="22"/>
+        </w:rPr>
+      </w:pPr>
+      <w:r>
+        <w:rPr>
+          <w:rFonts w:ascii="Arial" w:hAnsi="Arial" w:cs="Arial"/>
+          <w:sz w:val="22"/>
+          <w:szCs w:val="22"/>
+        </w:rPr>
+        <w:lastRenderedPageBreak/>
         <w:t>Parámetros físico-químicos</w:t>
       </w:r>
       <w:r>
+        <w:rPr>
+          <w:rFonts w:ascii="Arial" w:hAnsi="Arial" w:cs="Arial"/>
+          <w:sz w:val="22"/>
+          <w:szCs w:val="22"/>
+        </w:rPr>
         <w:t xml:space="preserve">, </w:t>
       </w:r>
       <w:r>
+        <w:rPr>
+          <w:rFonts w:ascii="Arial" w:hAnsi="Arial" w:cs="Arial"/>
+          <w:sz w:val="22"/>
+          <w:szCs w:val="22"/>
+        </w:rPr>
         <w:t>Oxígeno disuelto (OD) y pH tienen correlaciones significativas con el Índice de Calidad del Agua (ICA) y la variable de calidad.</w:t>
       </w:r>
       <w:r>
+        <w:rPr>
+          <w:rFonts w:ascii="Arial" w:hAnsi="Arial" w:cs="Arial"/>
+          <w:sz w:val="22"/>
+          <w:szCs w:val="22"/>
+        </w:rPr>
         <w:t xml:space="preserve"> </w:t>
       </w:r>
       <w:r>
-        <w:t>Nitrato, amonio (NH₄) y fósforo total también se destacan por su relación con procesos de eutrofización.</w:t>
+        <w:rPr>
+          <w:rFonts w:ascii="Arial" w:hAnsi="Arial" w:cs="Arial"/>
+          <w:sz w:val="22"/>
+          <w:szCs w:val="22"/>
+        </w:rPr>
+        <w:t>Nitrato, amonio (NH</w:t>
+      </w:r>
+      <w:r>
+        <w:rPr>
+          <w:rFonts w:ascii="Cambria Math" w:hAnsi="Cambria Math" w:cs="Cambria Math"/>
+          <w:sz w:val="22"/>
+          <w:szCs w:val="22"/>
+        </w:rPr>
+        <w:t>₄</w:t>
+      </w:r>
+      <w:r>
+        <w:rPr>
+          <w:rFonts w:ascii="Arial" w:hAnsi="Arial" w:cs="Arial"/>
+          <w:sz w:val="22"/>
+          <w:szCs w:val="22"/>
+        </w:rPr>
+        <w:t>) y fósforo total también se destacan por su relación con procesos de eutrofización.</w:t>
       </w:r>
     </w:p>
     <w:p>
@@ -253,14 +748,34 @@
           <w:numId w:val="4"/>
         </w:numPr>
         <w:spacing w:line="276" w:lineRule="auto"/>
-      </w:pPr>
-      <w:r>
+        <w:rPr>
+          <w:rFonts w:ascii="Arial" w:hAnsi="Arial" w:cs="Arial"/>
+          <w:sz w:val="22"/>
+          <w:szCs w:val="22"/>
+        </w:rPr>
+      </w:pPr>
+      <w:r>
+        <w:rPr>
+          <w:rFonts w:ascii="Arial" w:hAnsi="Arial" w:cs="Arial"/>
+          <w:sz w:val="22"/>
+          <w:szCs w:val="22"/>
+        </w:rPr>
         <w:t>Otros factores relevantes</w:t>
       </w:r>
       <w:r>
+        <w:rPr>
+          <w:rFonts w:ascii="Arial" w:hAnsi="Arial" w:cs="Arial"/>
+          <w:sz w:val="22"/>
+          <w:szCs w:val="22"/>
+        </w:rPr>
         <w:t xml:space="preserve">, </w:t>
       </w:r>
       <w:r>
+        <w:rPr>
+          <w:rFonts w:ascii="Arial" w:hAnsi="Arial" w:cs="Arial"/>
+          <w:sz w:val="22"/>
+          <w:szCs w:val="22"/>
+        </w:rPr>
         <w:t>Turbidez, microcistinas y DQO (Demanda Química de Oxígeno) también mostraron correlaciones negativas con la calidad del agua, indicando deterioro.</w:t>
       </w:r>
     </w:p>
@@ -270,9 +785,19 @@
         <w:jc w:val="both"/>
       </w:pPr>
       <w:r>
+        <w:rPr>
+          <w:rFonts w:ascii="Arial" w:hAnsi="Arial" w:cs="Arial"/>
+          <w:sz w:val="22"/>
+          <w:szCs w:val="22"/>
+        </w:rPr>
         <w:t>E</w:t>
       </w:r>
       <w:r>
+        <w:rPr>
+          <w:rFonts w:ascii="Arial" w:hAnsi="Arial" w:cs="Arial"/>
+          <w:sz w:val="22"/>
+          <w:szCs w:val="22"/>
+        </w:rPr>
         <w:t>stas variables fueron fundamentales para la construcción de los modelos predictivos y conservaron su relevancia incluso después de aplicar técnicas de reducción de dimensionalidad como PCA.</w:t>
       </w:r>
     </w:p>
@@ -301,14 +826,34 @@
       <w:pPr>
         <w:spacing w:line="276" w:lineRule="auto"/>
         <w:jc w:val="both"/>
-      </w:pPr>
-      <w:r>
+        <w:rPr>
+          <w:rFonts w:ascii="Arial" w:hAnsi="Arial" w:cs="Arial"/>
+          <w:sz w:val="22"/>
+          <w:szCs w:val="22"/>
+        </w:rPr>
+      </w:pPr>
+      <w:r>
+        <w:rPr>
+          <w:rFonts w:ascii="Arial" w:hAnsi="Arial" w:cs="Arial"/>
+          <w:sz w:val="22"/>
+          <w:szCs w:val="22"/>
+        </w:rPr>
         <w:t xml:space="preserve">Si observamos el análisis exploratorio, </w:t>
       </w:r>
       <w:r>
+        <w:rPr>
+          <w:rFonts w:ascii="Arial" w:hAnsi="Arial" w:cs="Arial"/>
+          <w:sz w:val="22"/>
+          <w:szCs w:val="22"/>
+        </w:rPr>
         <w:t>se puede afirmar que sí existen diferencias estacionales en la calidad del agua</w:t>
       </w:r>
       <w:r>
+        <w:rPr>
+          <w:rFonts w:ascii="Arial" w:hAnsi="Arial" w:cs="Arial"/>
+          <w:sz w:val="22"/>
+          <w:szCs w:val="22"/>
+        </w:rPr>
         <w:t>.</w:t>
       </w:r>
     </w:p>
@@ -319,8 +864,18 @@
           <w:numId w:val="4"/>
         </w:numPr>
         <w:spacing w:line="276" w:lineRule="auto"/>
-      </w:pPr>
-      <w:r>
+        <w:rPr>
+          <w:rFonts w:ascii="Arial" w:hAnsi="Arial" w:cs="Arial"/>
+          <w:sz w:val="22"/>
+          <w:szCs w:val="22"/>
+        </w:rPr>
+      </w:pPr>
+      <w:r>
+        <w:rPr>
+          <w:rFonts w:ascii="Arial" w:hAnsi="Arial" w:cs="Arial"/>
+          <w:sz w:val="22"/>
+          <w:szCs w:val="22"/>
+        </w:rPr>
         <w:t>Las estaciones del año fueron codificadas como variables binarias (invierno, otoño, primavera, verano).</w:t>
       </w:r>
     </w:p>
@@ -331,9 +886,18 @@
           <w:numId w:val="4"/>
         </w:numPr>
         <w:spacing w:line="276" w:lineRule="auto"/>
-      </w:pPr>
-      <w:r>
-        <w:lastRenderedPageBreak/>
+        <w:rPr>
+          <w:rFonts w:ascii="Arial" w:hAnsi="Arial" w:cs="Arial"/>
+          <w:sz w:val="22"/>
+          <w:szCs w:val="22"/>
+        </w:rPr>
+      </w:pPr>
+      <w:r>
+        <w:rPr>
+          <w:rFonts w:ascii="Arial" w:hAnsi="Arial" w:cs="Arial"/>
+          <w:sz w:val="22"/>
+          <w:szCs w:val="22"/>
+        </w:rPr>
         <w:t>La matriz de correlación reveló asociaciones entre ciertas estaciones y la calidad del agua.</w:t>
       </w:r>
     </w:p>
@@ -344,11 +908,26 @@
           <w:numId w:val="4"/>
         </w:numPr>
         <w:spacing w:line="276" w:lineRule="auto"/>
-      </w:pPr>
-      <w:r>
+        <w:rPr>
+          <w:rFonts w:ascii="Arial" w:hAnsi="Arial" w:cs="Arial"/>
+          <w:sz w:val="22"/>
+          <w:szCs w:val="22"/>
+        </w:rPr>
+      </w:pPr>
+      <w:r>
+        <w:rPr>
+          <w:rFonts w:ascii="Arial" w:hAnsi="Arial" w:cs="Arial"/>
+          <w:sz w:val="22"/>
+          <w:szCs w:val="22"/>
+        </w:rPr>
         <w:t xml:space="preserve">La </w:t>
       </w:r>
       <w:r>
+        <w:rPr>
+          <w:rFonts w:ascii="Arial" w:hAnsi="Arial" w:cs="Arial"/>
+          <w:sz w:val="22"/>
+          <w:szCs w:val="22"/>
+        </w:rPr>
         <w:t>estación de verano mostró una correlación positiva con la temperatura del agua y del aire, lo que podría favorecer la proliferación de microorganismos.</w:t>
       </w:r>
     </w:p>
@@ -361,9 +940,19 @@
         <w:spacing w:line="276" w:lineRule="auto"/>
       </w:pPr>
       <w:r>
+        <w:rPr>
+          <w:rFonts w:ascii="Arial" w:hAnsi="Arial" w:cs="Arial"/>
+          <w:sz w:val="22"/>
+          <w:szCs w:val="22"/>
+        </w:rPr>
         <w:t>La</w:t>
       </w:r>
       <w:r>
+        <w:rPr>
+          <w:rFonts w:ascii="Arial" w:hAnsi="Arial" w:cs="Arial"/>
+          <w:sz w:val="22"/>
+          <w:szCs w:val="22"/>
+        </w:rPr>
         <w:t> estación de invierno presentó una correlación negativa con la temperatura y una leve asociación con mejores condiciones de calidad del agua.</w:t>
       </w:r>
     </w:p>
@@ -392,110 +981,437 @@
       <w:pPr>
         <w:spacing w:line="276" w:lineRule="auto"/>
         <w:jc w:val="both"/>
-      </w:pPr>
-      <w:r>
+        <w:rPr>
+          <w:rFonts w:ascii="Arial" w:hAnsi="Arial" w:cs="Arial"/>
+          <w:sz w:val="22"/>
+          <w:szCs w:val="22"/>
+        </w:rPr>
+      </w:pPr>
+      <w:r>
+        <w:rPr>
+          <w:rFonts w:ascii="Arial" w:hAnsi="Arial" w:cs="Arial"/>
+          <w:sz w:val="22"/>
+          <w:szCs w:val="22"/>
+        </w:rPr>
         <w:t>En este proyecto s</w:t>
       </w:r>
       <w:r>
+        <w:rPr>
+          <w:rFonts w:ascii="Arial" w:hAnsi="Arial" w:cs="Arial"/>
+          <w:sz w:val="22"/>
+          <w:szCs w:val="22"/>
+        </w:rPr>
         <w:t>e implementaron y compararon tres modelos de clasificación supervisada</w:t>
       </w:r>
       <w:r>
+        <w:rPr>
+          <w:rFonts w:ascii="Arial" w:hAnsi="Arial" w:cs="Arial"/>
+          <w:sz w:val="22"/>
+          <w:szCs w:val="22"/>
+        </w:rPr>
         <w:t>.</w:t>
       </w:r>
     </w:p>
     <w:p>
       <w:pPr>
+        <w:pStyle w:val="Prrafodelista"/>
         <w:numPr>
           <w:ilvl w:val="0"/>
-          <w:numId w:val="6"/>
+          <w:numId w:val="4"/>
         </w:numPr>
         <w:spacing w:line="276" w:lineRule="auto"/>
         <w:jc w:val="both"/>
         <w:rPr>
-          <w:b/>
-          <w:bCs/>
-        </w:rPr>
-      </w:pPr>
-      <w:r>
-        <w:rPr>
-          <w:b/>
-          <w:bCs/>
+          <w:rFonts w:ascii="Arial" w:hAnsi="Arial" w:cs="Arial"/>
+          <w:sz w:val="22"/>
+          <w:szCs w:val="22"/>
+        </w:rPr>
+      </w:pPr>
+      <w:r>
+        <w:rPr>
+          <w:rFonts w:ascii="Arial" w:hAnsi="Arial" w:cs="Arial"/>
+          <w:sz w:val="22"/>
+          <w:szCs w:val="22"/>
         </w:rPr>
         <w:t xml:space="preserve">Random </w:t>
       </w:r>
       <w:r>
         <w:rPr>
-          <w:b/>
-          <w:bCs/>
-        </w:rPr>
-        <w:t>Forest</w:t>
-      </w:r>
-      <w:r>
-        <w:rPr>
-          <w:b/>
-          <w:bCs/>
-        </w:rPr>
-        <w:t xml:space="preserve"> (</w:t>
-      </w:r>
-      <w:r>
+          <w:rFonts w:ascii="Arial" w:hAnsi="Arial" w:cs="Arial"/>
+          <w:sz w:val="22"/>
+          <w:szCs w:val="22"/>
+        </w:rPr>
+        <w:t>Forest (</w:t>
+      </w:r>
+      <w:r>
+        <w:rPr>
+          <w:rFonts w:ascii="Arial" w:hAnsi="Arial" w:cs="Arial"/>
+          <w:sz w:val="22"/>
+          <w:szCs w:val="22"/>
+        </w:rPr>
         <w:t>Accuracy en validación cruzada</w:t>
       </w:r>
       <w:r>
+        <w:rPr>
+          <w:rFonts w:ascii="Arial" w:hAnsi="Arial" w:cs="Arial"/>
+          <w:sz w:val="22"/>
+          <w:szCs w:val="22"/>
+        </w:rPr>
         <w:t>,</w:t>
       </w:r>
       <w:r>
+        <w:rPr>
+          <w:rFonts w:ascii="Arial" w:hAnsi="Arial" w:cs="Arial"/>
+          <w:sz w:val="22"/>
+          <w:szCs w:val="22"/>
+        </w:rPr>
         <w:t> 88.20%</w:t>
       </w:r>
       <w:r>
+        <w:rPr>
+          <w:rFonts w:ascii="Arial" w:hAnsi="Arial" w:cs="Arial"/>
+          <w:sz w:val="22"/>
+          <w:szCs w:val="22"/>
+        </w:rPr>
         <w:t>)</w:t>
       </w:r>
     </w:p>
     <w:p>
       <w:pPr>
+        <w:pStyle w:val="Prrafodelista"/>
         <w:numPr>
           <w:ilvl w:val="0"/>
-          <w:numId w:val="6"/>
+          <w:numId w:val="4"/>
         </w:numPr>
         <w:spacing w:line="276" w:lineRule="auto"/>
         <w:jc w:val="both"/>
-      </w:pPr>
-      <w:r>
-        <w:rPr>
-          <w:b/>
-          <w:bCs/>
-        </w:rPr>
-        <w:t xml:space="preserve">K-Nearest Neighbors </w:t>
-      </w:r>
-      <w:r>
-        <w:rPr>
-          <w:b/>
-          <w:bCs/>
+        <w:rPr>
+          <w:rFonts w:ascii="Arial" w:hAnsi="Arial" w:cs="Arial"/>
+          <w:sz w:val="22"/>
+          <w:szCs w:val="22"/>
+        </w:rPr>
+      </w:pPr>
+      <w:r>
+        <w:rPr>
+          <w:rFonts w:ascii="Arial" w:hAnsi="Arial" w:cs="Arial"/>
+          <w:sz w:val="22"/>
+          <w:szCs w:val="22"/>
+        </w:rPr>
+        <w:t>K-</w:t>
+      </w:r>
+      <w:proofErr w:type="spellStart"/>
+      <w:r>
+        <w:rPr>
+          <w:rFonts w:ascii="Arial" w:hAnsi="Arial" w:cs="Arial"/>
+          <w:sz w:val="22"/>
+          <w:szCs w:val="22"/>
+        </w:rPr>
+        <w:t>Nearest</w:t>
+      </w:r>
+      <w:proofErr w:type="spellEnd"/>
+      <w:r>
+        <w:rPr>
+          <w:rFonts w:ascii="Arial" w:hAnsi="Arial" w:cs="Arial"/>
+          <w:sz w:val="22"/>
+          <w:szCs w:val="22"/>
+        </w:rPr>
+        <w:t xml:space="preserve"> </w:t>
+      </w:r>
+      <w:proofErr w:type="spellStart"/>
+      <w:r>
+        <w:rPr>
+          <w:rFonts w:ascii="Arial" w:hAnsi="Arial" w:cs="Arial"/>
+          <w:sz w:val="22"/>
+          <w:szCs w:val="22"/>
+        </w:rPr>
+        <w:t>Neighbors</w:t>
+      </w:r>
+      <w:proofErr w:type="spellEnd"/>
+      <w:r>
+        <w:rPr>
+          <w:rFonts w:ascii="Arial" w:hAnsi="Arial" w:cs="Arial"/>
+          <w:sz w:val="22"/>
+          <w:szCs w:val="22"/>
+        </w:rPr>
+        <w:t xml:space="preserve"> </w:t>
+      </w:r>
+      <w:r>
+        <w:rPr>
+          <w:rFonts w:ascii="Arial" w:hAnsi="Arial" w:cs="Arial"/>
+          <w:sz w:val="22"/>
+          <w:szCs w:val="22"/>
         </w:rPr>
         <w:t>(</w:t>
       </w:r>
       <w:r>
+        <w:rPr>
+          <w:rFonts w:ascii="Arial" w:hAnsi="Arial" w:cs="Arial"/>
+          <w:sz w:val="22"/>
+          <w:szCs w:val="22"/>
+        </w:rPr>
         <w:t>A</w:t>
       </w:r>
       <w:r>
+        <w:rPr>
+          <w:rFonts w:ascii="Arial" w:hAnsi="Arial" w:cs="Arial"/>
+          <w:sz w:val="22"/>
+          <w:szCs w:val="22"/>
+        </w:rPr>
         <w:t>ccuracy en validación cruzada: 85.72%</w:t>
       </w:r>
       <w:r>
         <w:rPr>
-          <w:b/>
-          <w:bCs/>
+          <w:rFonts w:ascii="Arial" w:hAnsi="Arial" w:cs="Arial"/>
+          <w:sz w:val="22"/>
+          <w:szCs w:val="22"/>
         </w:rPr>
         <w:t>)</w:t>
       </w:r>
     </w:p>
     <w:p>
       <w:pPr>
+        <w:pStyle w:val="Prrafodelista"/>
         <w:numPr>
           <w:ilvl w:val="0"/>
-          <w:numId w:val="6"/>
+          <w:numId w:val="4"/>
         </w:numPr>
         <w:spacing w:line="276" w:lineRule="auto"/>
         <w:jc w:val="both"/>
         <w:rPr>
+          <w:rFonts w:ascii="Arial" w:hAnsi="Arial" w:cs="Arial"/>
+          <w:sz w:val="22"/>
+          <w:szCs w:val="22"/>
+        </w:rPr>
+      </w:pPr>
+      <w:r>
+        <w:rPr>
+          <w:rFonts w:ascii="Arial" w:hAnsi="Arial" w:cs="Arial"/>
+          <w:sz w:val="22"/>
+          <w:szCs w:val="22"/>
+        </w:rPr>
+        <w:t xml:space="preserve">Red Neuronal </w:t>
+      </w:r>
+      <w:r>
+        <w:rPr>
+          <w:rFonts w:ascii="Arial" w:hAnsi="Arial" w:cs="Arial"/>
+          <w:sz w:val="22"/>
+          <w:szCs w:val="22"/>
+        </w:rPr>
+        <w:t>(</w:t>
+      </w:r>
+      <w:r>
+        <w:rPr>
+          <w:rFonts w:ascii="Arial" w:hAnsi="Arial" w:cs="Arial"/>
+          <w:sz w:val="22"/>
+          <w:szCs w:val="22"/>
+        </w:rPr>
+        <w:t>Accuracy en validación cruzada: 92.58%</w:t>
+      </w:r>
+      <w:r>
+        <w:rPr>
+          <w:rFonts w:ascii="Arial" w:hAnsi="Arial" w:cs="Arial"/>
+          <w:sz w:val="22"/>
+          <w:szCs w:val="22"/>
+        </w:rPr>
+        <w:t>)</w:t>
+      </w:r>
+    </w:p>
+    <w:p>
+      <w:pPr>
+        <w:spacing w:line="276" w:lineRule="auto"/>
+        <w:jc w:val="both"/>
+        <w:rPr>
+          <w:rFonts w:ascii="Arial" w:hAnsi="Arial" w:cs="Arial"/>
+          <w:sz w:val="22"/>
+          <w:szCs w:val="22"/>
+        </w:rPr>
+      </w:pPr>
+      <w:r>
+        <w:rPr>
+          <w:rFonts w:ascii="Arial" w:hAnsi="Arial" w:cs="Arial"/>
+          <w:sz w:val="22"/>
+          <w:szCs w:val="22"/>
+        </w:rPr>
+        <w:t>Al</w:t>
+      </w:r>
+      <w:r>
+        <w:rPr>
+          <w:rFonts w:ascii="Arial" w:hAnsi="Arial" w:cs="Arial"/>
+          <w:sz w:val="22"/>
+          <w:szCs w:val="22"/>
+        </w:rPr>
+        <w:t xml:space="preserve"> aplicar técnicas de optimización de hiperparámetros y regularización, el modelo MLP fue el que obtuvo el mejor desempeño</w:t>
+      </w:r>
+      <w:r>
+        <w:rPr>
+          <w:rFonts w:ascii="Arial" w:hAnsi="Arial" w:cs="Arial"/>
+          <w:sz w:val="22"/>
+          <w:szCs w:val="22"/>
+        </w:rPr>
+        <w:t>. Resultado.</w:t>
+      </w:r>
+    </w:p>
+    <w:p>
+      <w:pPr>
+        <w:tabs>
+          <w:tab w:val="num" w:pos="720"/>
+        </w:tabs>
+        <w:spacing w:line="276" w:lineRule="auto"/>
+        <w:jc w:val="both"/>
+        <w:rPr>
+          <w:rFonts w:ascii="Arial" w:hAnsi="Arial" w:cs="Arial"/>
+          <w:sz w:val="22"/>
+          <w:szCs w:val="22"/>
+        </w:rPr>
+      </w:pPr>
+      <w:r>
+        <w:rPr>
+          <w:rFonts w:ascii="Arial" w:hAnsi="Arial" w:cs="Arial"/>
+          <w:sz w:val="22"/>
+          <w:szCs w:val="22"/>
+        </w:rPr>
+        <w:tab/>
+      </w:r>
+      <w:r>
+        <w:rPr>
+          <w:rFonts w:ascii="Arial" w:hAnsi="Arial" w:cs="Arial"/>
+          <w:sz w:val="22"/>
+          <w:szCs w:val="22"/>
+        </w:rPr>
+        <w:t>92.</w:t>
+      </w:r>
+      <w:r>
+        <w:rPr>
+          <w:rFonts w:ascii="Arial" w:hAnsi="Arial" w:cs="Arial"/>
+          <w:sz w:val="22"/>
+          <w:szCs w:val="22"/>
+        </w:rPr>
+        <w:t>58</w:t>
+      </w:r>
+      <w:r>
+        <w:rPr>
+          <w:rFonts w:ascii="Arial" w:hAnsi="Arial" w:cs="Arial"/>
+          <w:sz w:val="22"/>
+          <w:szCs w:val="22"/>
+        </w:rPr>
+        <w:t>% de accuracy en validación cruzada</w:t>
+      </w:r>
+      <w:r>
+        <w:rPr>
+          <w:rFonts w:ascii="Arial" w:hAnsi="Arial" w:cs="Arial"/>
+          <w:sz w:val="22"/>
+          <w:szCs w:val="22"/>
+        </w:rPr>
+        <w:t>.</w:t>
+      </w:r>
+    </w:p>
+    <w:p>
+      <w:pPr>
+        <w:tabs>
+          <w:tab w:val="num" w:pos="720"/>
+        </w:tabs>
+        <w:spacing w:line="276" w:lineRule="auto"/>
+        <w:jc w:val="both"/>
+        <w:rPr>
+          <w:rFonts w:ascii="Arial" w:hAnsi="Arial" w:cs="Arial"/>
+          <w:sz w:val="22"/>
+          <w:szCs w:val="22"/>
+        </w:rPr>
+      </w:pPr>
+      <w:r>
+        <w:rPr>
+          <w:rFonts w:ascii="Arial" w:hAnsi="Arial" w:cs="Arial"/>
+          <w:sz w:val="22"/>
+          <w:szCs w:val="22"/>
+        </w:rPr>
+        <w:tab/>
+      </w:r>
+      <w:r>
+        <w:rPr>
+          <w:rFonts w:ascii="Arial" w:hAnsi="Arial" w:cs="Arial"/>
+          <w:sz w:val="22"/>
+          <w:szCs w:val="22"/>
+        </w:rPr>
+        <w:t>83.1</w:t>
+      </w:r>
+      <w:r>
+        <w:rPr>
+          <w:rFonts w:ascii="Arial" w:hAnsi="Arial" w:cs="Arial"/>
+          <w:sz w:val="22"/>
+          <w:szCs w:val="22"/>
+        </w:rPr>
+        <w:t>2</w:t>
+      </w:r>
+      <w:r>
+        <w:rPr>
+          <w:rFonts w:ascii="Arial" w:hAnsi="Arial" w:cs="Arial"/>
+          <w:sz w:val="22"/>
+          <w:szCs w:val="22"/>
+        </w:rPr>
+        <w:t>% de accuracy en el conjunto de prueba</w:t>
+      </w:r>
+      <w:r>
+        <w:rPr>
+          <w:rFonts w:ascii="Arial" w:hAnsi="Arial" w:cs="Arial"/>
+          <w:sz w:val="22"/>
+          <w:szCs w:val="22"/>
+        </w:rPr>
+        <w:t>.</w:t>
+      </w:r>
+    </w:p>
+    <w:p>
+      <w:pPr>
+        <w:tabs>
+          <w:tab w:val="num" w:pos="720"/>
+        </w:tabs>
+        <w:spacing w:line="276" w:lineRule="auto"/>
+        <w:jc w:val="both"/>
+        <w:rPr>
+          <w:rFonts w:ascii="Arial" w:hAnsi="Arial" w:cs="Arial"/>
+          <w:sz w:val="22"/>
+          <w:szCs w:val="22"/>
+        </w:rPr>
+      </w:pPr>
+      <w:r>
+        <w:rPr>
+          <w:rFonts w:ascii="Arial" w:hAnsi="Arial" w:cs="Arial"/>
+          <w:sz w:val="22"/>
+          <w:szCs w:val="22"/>
+        </w:rPr>
+        <w:tab/>
+      </w:r>
+      <w:r>
+        <w:rPr>
+          <w:rFonts w:ascii="Arial" w:hAnsi="Arial" w:cs="Arial"/>
+          <w:sz w:val="22"/>
+          <w:szCs w:val="22"/>
+        </w:rPr>
+        <w:t>Excelente equilibrio entre precisión y recall, incluso en clases minoritarias.</w:t>
+      </w:r>
+    </w:p>
+    <w:p>
+      <w:pPr>
+        <w:spacing w:line="276" w:lineRule="auto"/>
+        <w:ind w:firstLine="708"/>
+        <w:jc w:val="both"/>
+      </w:pPr>
+      <w:r>
+        <w:rPr>
+          <w:rFonts w:ascii="Arial" w:hAnsi="Arial" w:cs="Arial"/>
+          <w:sz w:val="22"/>
+          <w:szCs w:val="22"/>
+        </w:rPr>
+        <w:t>Curva de aprendizaje estable, sin indicios significativos de sobreajuste</w:t>
+      </w:r>
+      <w:r>
+        <w:t>.</w:t>
+      </w:r>
+    </w:p>
+    <w:p>
+      <w:pPr>
+        <w:spacing w:line="276" w:lineRule="auto"/>
+        <w:jc w:val="both"/>
+        <w:rPr>
           <w:b/>
           <w:bCs/>
         </w:rPr>
@@ -505,121 +1421,745 @@
           <w:b/>
           <w:bCs/>
         </w:rPr>
-        <w:t xml:space="preserve">Red Neuronal </w:t>
-      </w:r>
-      <w:r>
-        <w:rPr>
-          <w:b/>
-          <w:bCs/>
-        </w:rPr>
-        <w:t>(</w:t>
-      </w:r>
-      <w:r>
-        <w:t>Accuracy en validación cruzada: 92.58%</w:t>
-      </w:r>
-      <w:r>
-        <w:rPr>
-          <w:b/>
-          <w:bCs/>
-        </w:rPr>
-        <w:t>)</w:t>
+        <w:lastRenderedPageBreak/>
+        <w:t>Métricas de Evaluación del Modelo MLP</w:t>
       </w:r>
     </w:p>
+    <w:tbl>
+      <w:tblPr>
+        <w:tblW w:w="9075" w:type="dxa"/>
+        <w:tblCellSpacing w:w="15" w:type="dxa"/>
+        <w:shd w:val="clear" w:color="auto" w:fill="FAFAFA"/>
+        <w:tblCellMar>
+          <w:top w:w="15" w:type="dxa"/>
+          <w:left w:w="15" w:type="dxa"/>
+          <w:bottom w:w="15" w:type="dxa"/>
+          <w:right w:w="15" w:type="dxa"/>
+        </w:tblCellMar>
+        <w:tblLook w:val="04A0" w:firstRow="1" w:lastRow="0" w:firstColumn="1" w:lastColumn="0" w:noHBand="0" w:noVBand="1"/>
+      </w:tblPr>
+      <w:tblGrid>
+        <w:gridCol w:w="4362"/>
+        <w:gridCol w:w="1862"/>
+        <w:gridCol w:w="1262"/>
+        <w:gridCol w:w="1589"/>
+      </w:tblGrid>
+      <w:tr>
+        <w:trPr>
+          <w:trHeight w:val="427"/>
+          <w:tblHeader/>
+          <w:tblCellSpacing w:w="15" w:type="dxa"/>
+        </w:trPr>
+        <w:tc>
+          <w:tcPr>
+            <w:tcW w:w="4317" w:type="dxa"/>
+            <w:tcBorders>
+              <w:top w:val="single" w:sz="6" w:space="0" w:color="E6E6E6"/>
+              <w:left w:val="single" w:sz="6" w:space="0" w:color="E6E6E6"/>
+              <w:bottom w:val="single" w:sz="6" w:space="0" w:color="E6E6E6"/>
+              <w:right w:val="single" w:sz="6" w:space="0" w:color="E6E6E6"/>
+            </w:tcBorders>
+            <w:shd w:val="clear" w:color="auto" w:fill="F5F5F5"/>
+            <w:tcMar>
+              <w:top w:w="120" w:type="dxa"/>
+              <w:left w:w="180" w:type="dxa"/>
+              <w:bottom w:w="105" w:type="dxa"/>
+              <w:right w:w="120" w:type="dxa"/>
+            </w:tcMar>
+            <w:hideMark/>
+          </w:tcPr>
+          <w:p>
+            <w:pPr>
+              <w:spacing w:line="276" w:lineRule="auto"/>
+              <w:jc w:val="both"/>
+              <w:rPr>
+                <w:b/>
+                <w:bCs/>
+              </w:rPr>
+            </w:pPr>
+            <w:r>
+              <w:rPr>
+                <w:b/>
+                <w:bCs/>
+              </w:rPr>
+              <w:t>Clase</w:t>
+            </w:r>
+          </w:p>
+        </w:tc>
+        <w:tc>
+          <w:tcPr>
+            <w:tcW w:w="1832" w:type="dxa"/>
+            <w:tcBorders>
+              <w:top w:val="single" w:sz="6" w:space="0" w:color="E6E6E6"/>
+              <w:bottom w:val="single" w:sz="6" w:space="0" w:color="E6E6E6"/>
+              <w:right w:val="single" w:sz="6" w:space="0" w:color="E6E6E6"/>
+            </w:tcBorders>
+            <w:shd w:val="clear" w:color="auto" w:fill="F5F5F5"/>
+            <w:tcMar>
+              <w:top w:w="120" w:type="dxa"/>
+              <w:left w:w="180" w:type="dxa"/>
+              <w:bottom w:w="105" w:type="dxa"/>
+              <w:right w:w="120" w:type="dxa"/>
+            </w:tcMar>
+            <w:hideMark/>
+          </w:tcPr>
+          <w:p>
+            <w:pPr>
+              <w:spacing w:line="276" w:lineRule="auto"/>
+              <w:jc w:val="both"/>
+              <w:rPr>
+                <w:b/>
+                <w:bCs/>
+              </w:rPr>
+            </w:pPr>
+            <w:r>
+              <w:rPr>
+                <w:b/>
+                <w:bCs/>
+              </w:rPr>
+              <w:t>Precisión</w:t>
+            </w:r>
+          </w:p>
+        </w:tc>
+        <w:tc>
+          <w:tcPr>
+            <w:tcW w:w="0" w:type="auto"/>
+            <w:tcBorders>
+              <w:top w:val="single" w:sz="6" w:space="0" w:color="E6E6E6"/>
+              <w:bottom w:val="single" w:sz="6" w:space="0" w:color="E6E6E6"/>
+              <w:right w:val="single" w:sz="6" w:space="0" w:color="E6E6E6"/>
+            </w:tcBorders>
+            <w:shd w:val="clear" w:color="auto" w:fill="F5F5F5"/>
+            <w:tcMar>
+              <w:top w:w="120" w:type="dxa"/>
+              <w:left w:w="180" w:type="dxa"/>
+              <w:bottom w:w="105" w:type="dxa"/>
+              <w:right w:w="120" w:type="dxa"/>
+            </w:tcMar>
+            <w:hideMark/>
+          </w:tcPr>
+          <w:p>
+            <w:pPr>
+              <w:spacing w:line="276" w:lineRule="auto"/>
+              <w:jc w:val="both"/>
+              <w:rPr>
+                <w:b/>
+                <w:bCs/>
+              </w:rPr>
+            </w:pPr>
+            <w:r>
+              <w:rPr>
+                <w:b/>
+                <w:bCs/>
+              </w:rPr>
+              <w:t>Recall</w:t>
+            </w:r>
+          </w:p>
+        </w:tc>
+        <w:tc>
+          <w:tcPr>
+            <w:tcW w:w="0" w:type="auto"/>
+            <w:tcBorders>
+              <w:top w:val="single" w:sz="6" w:space="0" w:color="E6E6E6"/>
+              <w:bottom w:val="single" w:sz="6" w:space="0" w:color="E6E6E6"/>
+              <w:right w:val="single" w:sz="6" w:space="0" w:color="E6E6E6"/>
+            </w:tcBorders>
+            <w:shd w:val="clear" w:color="auto" w:fill="F5F5F5"/>
+            <w:tcMar>
+              <w:top w:w="120" w:type="dxa"/>
+              <w:left w:w="180" w:type="dxa"/>
+              <w:bottom w:w="105" w:type="dxa"/>
+              <w:right w:w="120" w:type="dxa"/>
+            </w:tcMar>
+            <w:hideMark/>
+          </w:tcPr>
+          <w:p>
+            <w:pPr>
+              <w:spacing w:line="276" w:lineRule="auto"/>
+              <w:jc w:val="both"/>
+              <w:rPr>
+                <w:b/>
+                <w:bCs/>
+              </w:rPr>
+            </w:pPr>
+            <w:r>
+              <w:rPr>
+                <w:b/>
+                <w:bCs/>
+              </w:rPr>
+              <w:t>F1-score</w:t>
+            </w:r>
+          </w:p>
+        </w:tc>
+      </w:tr>
+      <w:tr>
+        <w:trPr>
+          <w:trHeight w:val="281"/>
+          <w:tblCellSpacing w:w="15" w:type="dxa"/>
+        </w:trPr>
+        <w:tc>
+          <w:tcPr>
+            <w:tcW w:w="4317" w:type="dxa"/>
+            <w:tcBorders>
+              <w:left w:val="single" w:sz="6" w:space="0" w:color="E6E6E6"/>
+              <w:bottom w:val="single" w:sz="6" w:space="0" w:color="E6E6E6"/>
+              <w:right w:val="single" w:sz="6" w:space="0" w:color="E6E6E6"/>
+            </w:tcBorders>
+            <w:shd w:val="clear" w:color="auto" w:fill="FAFAFA"/>
+            <w:tcMar>
+              <w:top w:w="120" w:type="dxa"/>
+              <w:left w:w="180" w:type="dxa"/>
+              <w:bottom w:w="105" w:type="dxa"/>
+              <w:right w:w="120" w:type="dxa"/>
+            </w:tcMar>
+            <w:hideMark/>
+          </w:tcPr>
+          <w:p>
+            <w:pPr>
+              <w:spacing w:line="276" w:lineRule="auto"/>
+              <w:jc w:val="both"/>
+            </w:pPr>
+            <w:r>
+              <w:t>Levemente deteriorada (0)</w:t>
+            </w:r>
+          </w:p>
+        </w:tc>
+        <w:tc>
+          <w:tcPr>
+            <w:tcW w:w="1832" w:type="dxa"/>
+            <w:tcBorders>
+              <w:bottom w:val="single" w:sz="6" w:space="0" w:color="E6E6E6"/>
+              <w:right w:val="single" w:sz="6" w:space="0" w:color="E6E6E6"/>
+            </w:tcBorders>
+            <w:shd w:val="clear" w:color="auto" w:fill="FAFAFA"/>
+            <w:tcMar>
+              <w:top w:w="120" w:type="dxa"/>
+              <w:left w:w="180" w:type="dxa"/>
+              <w:bottom w:w="105" w:type="dxa"/>
+              <w:right w:w="120" w:type="dxa"/>
+            </w:tcMar>
+            <w:hideMark/>
+          </w:tcPr>
+          <w:p>
+            <w:pPr>
+              <w:spacing w:line="276" w:lineRule="auto"/>
+              <w:jc w:val="both"/>
+            </w:pPr>
+            <w:r>
+              <w:t>0.40</w:t>
+            </w:r>
+          </w:p>
+        </w:tc>
+        <w:tc>
+          <w:tcPr>
+            <w:tcW w:w="0" w:type="auto"/>
+            <w:tcBorders>
+              <w:bottom w:val="single" w:sz="6" w:space="0" w:color="E6E6E6"/>
+              <w:right w:val="single" w:sz="6" w:space="0" w:color="E6E6E6"/>
+            </w:tcBorders>
+            <w:shd w:val="clear" w:color="auto" w:fill="FAFAFA"/>
+            <w:tcMar>
+              <w:top w:w="120" w:type="dxa"/>
+              <w:left w:w="180" w:type="dxa"/>
+              <w:bottom w:w="105" w:type="dxa"/>
+              <w:right w:w="120" w:type="dxa"/>
+            </w:tcMar>
+            <w:hideMark/>
+          </w:tcPr>
+          <w:p>
+            <w:pPr>
+              <w:spacing w:line="276" w:lineRule="auto"/>
+              <w:jc w:val="both"/>
+            </w:pPr>
+            <w:r>
+              <w:t>0.57</w:t>
+            </w:r>
+          </w:p>
+        </w:tc>
+        <w:tc>
+          <w:tcPr>
+            <w:tcW w:w="0" w:type="auto"/>
+            <w:tcBorders>
+              <w:bottom w:val="single" w:sz="6" w:space="0" w:color="E6E6E6"/>
+              <w:right w:val="single" w:sz="6" w:space="0" w:color="E6E6E6"/>
+            </w:tcBorders>
+            <w:shd w:val="clear" w:color="auto" w:fill="FAFAFA"/>
+            <w:tcMar>
+              <w:top w:w="120" w:type="dxa"/>
+              <w:left w:w="180" w:type="dxa"/>
+              <w:bottom w:w="105" w:type="dxa"/>
+              <w:right w:w="120" w:type="dxa"/>
+            </w:tcMar>
+            <w:hideMark/>
+          </w:tcPr>
+          <w:p>
+            <w:pPr>
+              <w:spacing w:line="276" w:lineRule="auto"/>
+              <w:jc w:val="both"/>
+            </w:pPr>
+            <w:r>
+              <w:t>0.47</w:t>
+            </w:r>
+          </w:p>
+        </w:tc>
+      </w:tr>
+      <w:tr>
+        <w:trPr>
+          <w:trHeight w:val="349"/>
+          <w:tblCellSpacing w:w="15" w:type="dxa"/>
+        </w:trPr>
+        <w:tc>
+          <w:tcPr>
+            <w:tcW w:w="4317" w:type="dxa"/>
+            <w:tcBorders>
+              <w:left w:val="single" w:sz="6" w:space="0" w:color="E6E6E6"/>
+              <w:bottom w:val="single" w:sz="6" w:space="0" w:color="E6E6E6"/>
+              <w:right w:val="single" w:sz="6" w:space="0" w:color="E6E6E6"/>
+            </w:tcBorders>
+            <w:shd w:val="clear" w:color="auto" w:fill="FAFAFA"/>
+            <w:tcMar>
+              <w:top w:w="120" w:type="dxa"/>
+              <w:left w:w="180" w:type="dxa"/>
+              <w:bottom w:w="105" w:type="dxa"/>
+              <w:right w:w="120" w:type="dxa"/>
+            </w:tcMar>
+            <w:hideMark/>
+          </w:tcPr>
+          <w:p>
+            <w:pPr>
+              <w:spacing w:line="276" w:lineRule="auto"/>
+              <w:jc w:val="both"/>
+            </w:pPr>
+            <w:r>
+              <w:t>Deteriorada (1)</w:t>
+            </w:r>
+          </w:p>
+        </w:tc>
+        <w:tc>
+          <w:tcPr>
+            <w:tcW w:w="1832" w:type="dxa"/>
+            <w:tcBorders>
+              <w:bottom w:val="single" w:sz="6" w:space="0" w:color="E6E6E6"/>
+              <w:right w:val="single" w:sz="6" w:space="0" w:color="E6E6E6"/>
+            </w:tcBorders>
+            <w:shd w:val="clear" w:color="auto" w:fill="FAFAFA"/>
+            <w:tcMar>
+              <w:top w:w="120" w:type="dxa"/>
+              <w:left w:w="180" w:type="dxa"/>
+              <w:bottom w:w="105" w:type="dxa"/>
+              <w:right w:w="120" w:type="dxa"/>
+            </w:tcMar>
+            <w:hideMark/>
+          </w:tcPr>
+          <w:p>
+            <w:pPr>
+              <w:spacing w:line="276" w:lineRule="auto"/>
+              <w:jc w:val="both"/>
+            </w:pPr>
+            <w:r>
+              <w:t>0.60</w:t>
+            </w:r>
+          </w:p>
+        </w:tc>
+        <w:tc>
+          <w:tcPr>
+            <w:tcW w:w="0" w:type="auto"/>
+            <w:tcBorders>
+              <w:bottom w:val="single" w:sz="6" w:space="0" w:color="E6E6E6"/>
+              <w:right w:val="single" w:sz="6" w:space="0" w:color="E6E6E6"/>
+            </w:tcBorders>
+            <w:shd w:val="clear" w:color="auto" w:fill="FAFAFA"/>
+            <w:tcMar>
+              <w:top w:w="120" w:type="dxa"/>
+              <w:left w:w="180" w:type="dxa"/>
+              <w:bottom w:w="105" w:type="dxa"/>
+              <w:right w:w="120" w:type="dxa"/>
+            </w:tcMar>
+            <w:hideMark/>
+          </w:tcPr>
+          <w:p>
+            <w:pPr>
+              <w:spacing w:line="276" w:lineRule="auto"/>
+              <w:jc w:val="both"/>
+            </w:pPr>
+            <w:r>
+              <w:t>0.60</w:t>
+            </w:r>
+          </w:p>
+        </w:tc>
+        <w:tc>
+          <w:tcPr>
+            <w:tcW w:w="0" w:type="auto"/>
+            <w:tcBorders>
+              <w:bottom w:val="single" w:sz="6" w:space="0" w:color="E6E6E6"/>
+              <w:right w:val="single" w:sz="6" w:space="0" w:color="E6E6E6"/>
+            </w:tcBorders>
+            <w:shd w:val="clear" w:color="auto" w:fill="FAFAFA"/>
+            <w:tcMar>
+              <w:top w:w="120" w:type="dxa"/>
+              <w:left w:w="180" w:type="dxa"/>
+              <w:bottom w:w="105" w:type="dxa"/>
+              <w:right w:w="120" w:type="dxa"/>
+            </w:tcMar>
+            <w:hideMark/>
+          </w:tcPr>
+          <w:p>
+            <w:pPr>
+              <w:spacing w:line="276" w:lineRule="auto"/>
+              <w:jc w:val="both"/>
+            </w:pPr>
+            <w:r>
+              <w:t>0.60</w:t>
+            </w:r>
+          </w:p>
+        </w:tc>
+      </w:tr>
+      <w:tr>
+        <w:trPr>
+          <w:trHeight w:val="440"/>
+          <w:tblCellSpacing w:w="15" w:type="dxa"/>
+        </w:trPr>
+        <w:tc>
+          <w:tcPr>
+            <w:tcW w:w="4317" w:type="dxa"/>
+            <w:tcBorders>
+              <w:left w:val="single" w:sz="6" w:space="0" w:color="E6E6E6"/>
+              <w:bottom w:val="single" w:sz="6" w:space="0" w:color="E6E6E6"/>
+              <w:right w:val="single" w:sz="6" w:space="0" w:color="E6E6E6"/>
+            </w:tcBorders>
+            <w:shd w:val="clear" w:color="auto" w:fill="FAFAFA"/>
+            <w:tcMar>
+              <w:top w:w="120" w:type="dxa"/>
+              <w:left w:w="180" w:type="dxa"/>
+              <w:bottom w:w="105" w:type="dxa"/>
+              <w:right w:w="120" w:type="dxa"/>
+            </w:tcMar>
+            <w:hideMark/>
+          </w:tcPr>
+          <w:p>
+            <w:pPr>
+              <w:spacing w:line="276" w:lineRule="auto"/>
+              <w:jc w:val="both"/>
+            </w:pPr>
+            <w:r>
+              <w:t>Muy deteriorada (2)</w:t>
+            </w:r>
+          </w:p>
+        </w:tc>
+        <w:tc>
+          <w:tcPr>
+            <w:tcW w:w="1832" w:type="dxa"/>
+            <w:tcBorders>
+              <w:bottom w:val="single" w:sz="6" w:space="0" w:color="E6E6E6"/>
+              <w:right w:val="single" w:sz="6" w:space="0" w:color="E6E6E6"/>
+            </w:tcBorders>
+            <w:shd w:val="clear" w:color="auto" w:fill="FAFAFA"/>
+            <w:tcMar>
+              <w:top w:w="120" w:type="dxa"/>
+              <w:left w:w="180" w:type="dxa"/>
+              <w:bottom w:w="105" w:type="dxa"/>
+              <w:right w:w="120" w:type="dxa"/>
+            </w:tcMar>
+            <w:hideMark/>
+          </w:tcPr>
+          <w:p>
+            <w:pPr>
+              <w:spacing w:line="276" w:lineRule="auto"/>
+              <w:jc w:val="both"/>
+            </w:pPr>
+            <w:r>
+              <w:t>0.77</w:t>
+            </w:r>
+          </w:p>
+        </w:tc>
+        <w:tc>
+          <w:tcPr>
+            <w:tcW w:w="0" w:type="auto"/>
+            <w:tcBorders>
+              <w:bottom w:val="single" w:sz="6" w:space="0" w:color="E6E6E6"/>
+              <w:right w:val="single" w:sz="6" w:space="0" w:color="E6E6E6"/>
+            </w:tcBorders>
+            <w:shd w:val="clear" w:color="auto" w:fill="FAFAFA"/>
+            <w:tcMar>
+              <w:top w:w="120" w:type="dxa"/>
+              <w:left w:w="180" w:type="dxa"/>
+              <w:bottom w:w="105" w:type="dxa"/>
+              <w:right w:w="120" w:type="dxa"/>
+            </w:tcMar>
+            <w:hideMark/>
+          </w:tcPr>
+          <w:p>
+            <w:pPr>
+              <w:spacing w:line="276" w:lineRule="auto"/>
+              <w:jc w:val="both"/>
+            </w:pPr>
+            <w:r>
+              <w:t>0.86</w:t>
+            </w:r>
+          </w:p>
+        </w:tc>
+        <w:tc>
+          <w:tcPr>
+            <w:tcW w:w="0" w:type="auto"/>
+            <w:tcBorders>
+              <w:bottom w:val="single" w:sz="6" w:space="0" w:color="E6E6E6"/>
+              <w:right w:val="single" w:sz="6" w:space="0" w:color="E6E6E6"/>
+            </w:tcBorders>
+            <w:shd w:val="clear" w:color="auto" w:fill="FAFAFA"/>
+            <w:tcMar>
+              <w:top w:w="120" w:type="dxa"/>
+              <w:left w:w="180" w:type="dxa"/>
+              <w:bottom w:w="105" w:type="dxa"/>
+              <w:right w:w="120" w:type="dxa"/>
+            </w:tcMar>
+            <w:hideMark/>
+          </w:tcPr>
+          <w:p>
+            <w:pPr>
+              <w:spacing w:line="276" w:lineRule="auto"/>
+              <w:jc w:val="both"/>
+            </w:pPr>
+            <w:r>
+              <w:t>0.81</w:t>
+            </w:r>
+          </w:p>
+        </w:tc>
+      </w:tr>
+      <w:tr>
+        <w:trPr>
+          <w:trHeight w:val="427"/>
+          <w:tblCellSpacing w:w="15" w:type="dxa"/>
+        </w:trPr>
+        <w:tc>
+          <w:tcPr>
+            <w:tcW w:w="4317" w:type="dxa"/>
+            <w:tcBorders>
+              <w:left w:val="single" w:sz="6" w:space="0" w:color="E6E6E6"/>
+              <w:bottom w:val="single" w:sz="6" w:space="0" w:color="E6E6E6"/>
+              <w:right w:val="single" w:sz="6" w:space="0" w:color="E6E6E6"/>
+            </w:tcBorders>
+            <w:shd w:val="clear" w:color="auto" w:fill="FAFAFA"/>
+            <w:tcMar>
+              <w:top w:w="120" w:type="dxa"/>
+              <w:left w:w="180" w:type="dxa"/>
+              <w:bottom w:w="105" w:type="dxa"/>
+              <w:right w:w="120" w:type="dxa"/>
+            </w:tcMar>
+            <w:hideMark/>
+          </w:tcPr>
+          <w:p>
+            <w:pPr>
+              <w:spacing w:line="276" w:lineRule="auto"/>
+              <w:jc w:val="both"/>
+            </w:pPr>
+            <w:r>
+              <w:t>Extremadamente deteriorada (3)</w:t>
+            </w:r>
+          </w:p>
+        </w:tc>
+        <w:tc>
+          <w:tcPr>
+            <w:tcW w:w="1832" w:type="dxa"/>
+            <w:tcBorders>
+              <w:bottom w:val="single" w:sz="6" w:space="0" w:color="E6E6E6"/>
+              <w:right w:val="single" w:sz="6" w:space="0" w:color="E6E6E6"/>
+            </w:tcBorders>
+            <w:shd w:val="clear" w:color="auto" w:fill="FAFAFA"/>
+            <w:tcMar>
+              <w:top w:w="120" w:type="dxa"/>
+              <w:left w:w="180" w:type="dxa"/>
+              <w:bottom w:w="105" w:type="dxa"/>
+              <w:right w:w="120" w:type="dxa"/>
+            </w:tcMar>
+            <w:hideMark/>
+          </w:tcPr>
+          <w:p>
+            <w:pPr>
+              <w:spacing w:line="276" w:lineRule="auto"/>
+              <w:jc w:val="both"/>
+            </w:pPr>
+            <w:r>
+              <w:t>0.94</w:t>
+            </w:r>
+          </w:p>
+        </w:tc>
+        <w:tc>
+          <w:tcPr>
+            <w:tcW w:w="0" w:type="auto"/>
+            <w:tcBorders>
+              <w:bottom w:val="single" w:sz="6" w:space="0" w:color="E6E6E6"/>
+              <w:right w:val="single" w:sz="6" w:space="0" w:color="E6E6E6"/>
+            </w:tcBorders>
+            <w:shd w:val="clear" w:color="auto" w:fill="FAFAFA"/>
+            <w:tcMar>
+              <w:top w:w="120" w:type="dxa"/>
+              <w:left w:w="180" w:type="dxa"/>
+              <w:bottom w:w="105" w:type="dxa"/>
+              <w:right w:w="120" w:type="dxa"/>
+            </w:tcMar>
+            <w:hideMark/>
+          </w:tcPr>
+          <w:p>
+            <w:pPr>
+              <w:spacing w:line="276" w:lineRule="auto"/>
+              <w:jc w:val="both"/>
+            </w:pPr>
+            <w:r>
+              <w:t>0.85</w:t>
+            </w:r>
+          </w:p>
+        </w:tc>
+        <w:tc>
+          <w:tcPr>
+            <w:tcW w:w="0" w:type="auto"/>
+            <w:tcBorders>
+              <w:bottom w:val="single" w:sz="6" w:space="0" w:color="E6E6E6"/>
+              <w:right w:val="single" w:sz="6" w:space="0" w:color="E6E6E6"/>
+            </w:tcBorders>
+            <w:shd w:val="clear" w:color="auto" w:fill="FAFAFA"/>
+            <w:tcMar>
+              <w:top w:w="120" w:type="dxa"/>
+              <w:left w:w="180" w:type="dxa"/>
+              <w:bottom w:w="105" w:type="dxa"/>
+              <w:right w:w="120" w:type="dxa"/>
+            </w:tcMar>
+            <w:hideMark/>
+          </w:tcPr>
+          <w:p>
+            <w:pPr>
+              <w:spacing w:line="276" w:lineRule="auto"/>
+              <w:jc w:val="both"/>
+            </w:pPr>
+            <w:r>
+              <w:t>0.89</w:t>
+            </w:r>
+          </w:p>
+        </w:tc>
+      </w:tr>
+      <w:tr>
+        <w:trPr>
+          <w:trHeight w:val="427"/>
+          <w:tblCellSpacing w:w="15" w:type="dxa"/>
+        </w:trPr>
+        <w:tc>
+          <w:tcPr>
+            <w:tcW w:w="4317" w:type="dxa"/>
+            <w:tcBorders>
+              <w:left w:val="single" w:sz="6" w:space="0" w:color="E6E6E6"/>
+              <w:bottom w:val="single" w:sz="6" w:space="0" w:color="E6E6E6"/>
+              <w:right w:val="single" w:sz="6" w:space="0" w:color="E6E6E6"/>
+            </w:tcBorders>
+            <w:shd w:val="clear" w:color="auto" w:fill="FAFAFA"/>
+            <w:tcMar>
+              <w:top w:w="120" w:type="dxa"/>
+              <w:left w:w="180" w:type="dxa"/>
+              <w:bottom w:w="90" w:type="dxa"/>
+              <w:right w:w="120" w:type="dxa"/>
+            </w:tcMar>
+            <w:hideMark/>
+          </w:tcPr>
+          <w:p>
+            <w:pPr>
+              <w:spacing w:line="276" w:lineRule="auto"/>
+              <w:jc w:val="both"/>
+            </w:pPr>
+            <w:r>
+              <w:rPr>
+                <w:b/>
+                <w:bCs/>
+              </w:rPr>
+              <w:t>Accuracy general</w:t>
+            </w:r>
+          </w:p>
+        </w:tc>
+        <w:tc>
+          <w:tcPr>
+            <w:tcW w:w="1832" w:type="dxa"/>
+            <w:tcBorders>
+              <w:bottom w:val="single" w:sz="6" w:space="0" w:color="E6E6E6"/>
+              <w:right w:val="single" w:sz="6" w:space="0" w:color="E6E6E6"/>
+            </w:tcBorders>
+            <w:shd w:val="clear" w:color="auto" w:fill="FAFAFA"/>
+            <w:tcMar>
+              <w:top w:w="120" w:type="dxa"/>
+              <w:left w:w="180" w:type="dxa"/>
+              <w:bottom w:w="90" w:type="dxa"/>
+              <w:right w:w="120" w:type="dxa"/>
+            </w:tcMar>
+            <w:hideMark/>
+          </w:tcPr>
+          <w:p>
+            <w:pPr>
+              <w:spacing w:line="276" w:lineRule="auto"/>
+              <w:jc w:val="both"/>
+            </w:pPr>
+          </w:p>
+        </w:tc>
+        <w:tc>
+          <w:tcPr>
+            <w:tcW w:w="0" w:type="auto"/>
+            <w:tcBorders>
+              <w:bottom w:val="single" w:sz="6" w:space="0" w:color="E6E6E6"/>
+              <w:right w:val="single" w:sz="6" w:space="0" w:color="E6E6E6"/>
+            </w:tcBorders>
+            <w:shd w:val="clear" w:color="auto" w:fill="FAFAFA"/>
+            <w:tcMar>
+              <w:top w:w="120" w:type="dxa"/>
+              <w:left w:w="180" w:type="dxa"/>
+              <w:bottom w:w="90" w:type="dxa"/>
+              <w:right w:w="120" w:type="dxa"/>
+            </w:tcMar>
+            <w:hideMark/>
+          </w:tcPr>
+          <w:p>
+            <w:pPr>
+              <w:spacing w:line="276" w:lineRule="auto"/>
+              <w:jc w:val="both"/>
+            </w:pPr>
+          </w:p>
+        </w:tc>
+        <w:tc>
+          <w:tcPr>
+            <w:tcW w:w="0" w:type="auto"/>
+            <w:tcBorders>
+              <w:bottom w:val="single" w:sz="6" w:space="0" w:color="E6E6E6"/>
+              <w:right w:val="single" w:sz="6" w:space="0" w:color="E6E6E6"/>
+            </w:tcBorders>
+            <w:shd w:val="clear" w:color="auto" w:fill="FAFAFA"/>
+            <w:tcMar>
+              <w:top w:w="120" w:type="dxa"/>
+              <w:left w:w="180" w:type="dxa"/>
+              <w:bottom w:w="90" w:type="dxa"/>
+              <w:right w:w="120" w:type="dxa"/>
+            </w:tcMar>
+            <w:hideMark/>
+          </w:tcPr>
+          <w:p>
+            <w:pPr>
+              <w:spacing w:line="276" w:lineRule="auto"/>
+              <w:jc w:val="both"/>
+            </w:pPr>
+            <w:r>
+              <w:rPr>
+                <w:b/>
+                <w:bCs/>
+              </w:rPr>
+              <w:t>83.12%</w:t>
+            </w:r>
+          </w:p>
+        </w:tc>
+      </w:tr>
+    </w:tbl>
     <w:p>
       <w:pPr>
         <w:spacing w:line="276" w:lineRule="auto"/>
         <w:jc w:val="both"/>
       </w:pPr>
       <w:r>
-        <w:t>Al</w:t>
-      </w:r>
-      <w:r>
-        <w:t xml:space="preserve"> aplicar técnicas de optimización de hiperparámetros y regularización, el modelo MLP fue el que obtuvo el mejor desempeño</w:t>
-      </w:r>
-      <w:r>
-        <w:t>. Resultado.</w:t>
-      </w:r>
-    </w:p>
-    <w:p>
-      <w:pPr>
-        <w:numPr>
-          <w:ilvl w:val="0"/>
-          <w:numId w:val="7"/>
-        </w:numPr>
-        <w:spacing w:line="276" w:lineRule="auto"/>
-        <w:jc w:val="both"/>
-      </w:pPr>
-      <w:r>
-        <w:t>92.</w:t>
-      </w:r>
-      <w:r>
-        <w:t>58</w:t>
-      </w:r>
-      <w:r>
-        <w:t>% de accuracy en validación cruzada</w:t>
-      </w:r>
-      <w:r>
-        <w:t>.</w:t>
-      </w:r>
-    </w:p>
-    <w:p>
-      <w:pPr>
-        <w:numPr>
-          <w:ilvl w:val="0"/>
-          <w:numId w:val="7"/>
-        </w:numPr>
-        <w:spacing w:line="276" w:lineRule="auto"/>
-        <w:jc w:val="both"/>
-      </w:pPr>
-      <w:r>
-        <w:t>83.1</w:t>
-      </w:r>
-      <w:r>
-        <w:t>2</w:t>
-      </w:r>
-      <w:r>
-        <w:t>% de accuracy en el conjunto de prueba</w:t>
-      </w:r>
-      <w:r>
-        <w:t>.</w:t>
-      </w:r>
-    </w:p>
-    <w:p>
-      <w:pPr>
-        <w:numPr>
-          <w:ilvl w:val="0"/>
-          <w:numId w:val="7"/>
-        </w:numPr>
-        <w:spacing w:line="276" w:lineRule="auto"/>
-        <w:jc w:val="both"/>
-      </w:pPr>
-      <w:r>
-        <w:t>Excelente equilibrio entre precisión y recall, incluso en clases minoritarias.</w:t>
-      </w:r>
-    </w:p>
-    <w:p>
-      <w:pPr>
-        <w:numPr>
-          <w:ilvl w:val="0"/>
-          <w:numId w:val="7"/>
-        </w:numPr>
-        <w:spacing w:line="276" w:lineRule="auto"/>
-        <w:jc w:val="both"/>
-      </w:pPr>
-      <w:r>
-        <w:t>Curva de aprendizaje estable, sin indicios significativos de sobreajuste.</w:t>
-      </w:r>
-    </w:p>
-    <w:p>
-      <w:pPr>
-        <w:spacing w:line="276" w:lineRule="auto"/>
-        <w:jc w:val="both"/>
-      </w:pPr>
-      <w:r>
         <w:drawing>
-          <wp:inline distT="0" distB="0" distL="0" distR="0" wp14:anchorId="2C244F61" wp14:editId="1F469DAC">
-            <wp:extent cx="5542280" cy="2962275"/>
-            <wp:effectExtent l="0" t="0" r="1270" b="0"/>
+          <wp:inline distT="0" distB="0" distL="0" distR="0" wp14:anchorId="4936B745" wp14:editId="36B7D33D">
+            <wp:extent cx="5753100" cy="3562350"/>
+            <wp:effectExtent l="0" t="0" r="0" b="0"/>
             <wp:docPr id="1129491933" name="Imagen 1" descr="Gráfico, Gráfico de líneas&#10;&#10;El contenido generado por IA puede ser incorrecto."/>
             <wp:cNvGraphicFramePr>
               <a:graphicFrameLocks xmlns:a="http://schemas.openxmlformats.org/drawingml/2006/main" noChangeAspect="1"/>
@@ -632,7 +2172,7 @@
                     <pic:cNvPicPr/>
                   </pic:nvPicPr>
                   <pic:blipFill>
-                    <a:blip r:embed="rId8"/>
+                    <a:blip r:embed="rId9"/>
                     <a:stretch>
                       <a:fillRect/>
                     </a:stretch>
@@ -640,7 +2180,7 @@
                   <pic:spPr>
                     <a:xfrm>
                       <a:off x="0" y="0"/>
-                      <a:ext cx="5542280" cy="2962275"/>
+                      <a:ext cx="5754061" cy="3562945"/>
                     </a:xfrm>
                     <a:prstGeom prst="rect">
                       <a:avLst/>
@@ -655,44 +2195,46 @@
     </w:p>
     <w:p>
       <w:pPr>
+        <w:spacing w:line="360" w:lineRule="auto"/>
+        <w:jc w:val="both"/>
+        <w:rPr>
+          <w:rFonts w:ascii="Arial" w:hAnsi="Arial" w:cs="Arial"/>
+          <w:b/>
+          <w:bCs/>
+          <w:sz w:val="28"/>
+          <w:szCs w:val="28"/>
+        </w:rPr>
+      </w:pPr>
+      <w:r>
+        <w:rPr>
+          <w:rFonts w:ascii="Arial" w:hAnsi="Arial" w:cs="Arial"/>
+          <w:b/>
+          <w:bCs/>
+          <w:sz w:val="28"/>
+          <w:szCs w:val="28"/>
+        </w:rPr>
+        <w:t>Conclusión.</w:t>
+      </w:r>
+    </w:p>
+    <w:p>
+      <w:pPr>
+        <w:tabs>
+          <w:tab w:val="num" w:pos="720"/>
+        </w:tabs>
         <w:spacing w:line="276" w:lineRule="auto"/>
         <w:jc w:val="both"/>
-        <w:rPr>
-          <w:b/>
-          <w:bCs/>
-        </w:rPr>
-      </w:pPr>
-      <w:r>
-        <w:rPr>
-          <w:b/>
-          <w:bCs/>
-        </w:rPr>
-        <w:lastRenderedPageBreak/>
-        <w:t>Conclusión.</w:t>
-      </w:r>
-    </w:p>
-    <w:p>
-      <w:pPr>
-        <w:spacing w:line="276" w:lineRule="auto"/>
-        <w:jc w:val="both"/>
-      </w:pPr>
-      <w:r>
+      </w:pPr>
+      <w:r>
+        <w:rPr>
+          <w:rFonts w:ascii="Arial" w:hAnsi="Arial" w:cs="Arial"/>
+          <w:sz w:val="22"/>
+          <w:szCs w:val="22"/>
+        </w:rPr>
         <w:t>El modelo Red Neuronal MLP optimizado demostró ser la mejor alternativa para predecir la calidad del agua. Su rendimiento fue sólido, equilibrado y con buena capacidad de generalización, lo que lo convierte en una herramienta confiable para su aplicación en otras regiones, como Tierra del Fuego.</w:t>
       </w:r>
-    </w:p>
-    <w:p>
-      <w:pPr>
-        <w:spacing w:line="276" w:lineRule="auto"/>
-        <w:jc w:val="both"/>
-      </w:pPr>
-    </w:p>
-    <w:p>
-      <w:pPr>
-        <w:spacing w:line="276" w:lineRule="auto"/>
-        <w:jc w:val="both"/>
-      </w:pPr>
     </w:p>
     <w:sectPr>
+      <w:headerReference w:type="default" r:id="rId10"/>
       <w:pgSz w:w="11906" w:h="16838"/>
       <w:pgMar w:top="1417" w:right="1701" w:bottom="1417" w:left="1701" w:header="708" w:footer="708" w:gutter="0"/>
       <w:cols w:space="708"/>
@@ -702,6 +2244,76 @@
 </w:document>
 </file>
 
+<file path=word/endnotes.xml><?xml version="1.0" encoding="utf-8"?>
+<w:endnotes xmlns:wpc="http://schemas.microsoft.com/office/word/2010/wordprocessingCanvas" xmlns:cx="http://schemas.microsoft.com/office/drawing/2014/chartex" xmlns:cx1="http://schemas.microsoft.com/office/drawing/2015/9/8/chartex" xmlns:cx2="http://schemas.microsoft.com/office/drawing/2015/10/21/chartex" xmlns:cx3="http://schemas.microsoft.com/office/drawing/2016/5/9/chartex" xmlns:cx4="http://schemas.microsoft.com/office/drawing/2016/5/10/chartex" xmlns:cx5="http://schemas.microsoft.com/office/drawing/2016/5/11/chartex" xmlns:cx6="http://schemas.microsoft.com/office/drawing/2016/5/12/chartex" xmlns:cx7="http://schemas.microsoft.com/office/drawing/2016/5/13/chartex" xmlns:cx8="http://schemas.microsoft.com/office/drawing/2016/5/14/chartex" xmlns:mc="http://schemas.openxmlformats.org/markup-compatibility/2006" xmlns:aink="http://schemas.microsoft.com/office/drawing/2016/ink" xmlns:am3d="http://schemas.microsoft.com/office/drawing/2017/model3d" xmlns:o="urn:schemas-microsoft-com:office:office" xmlns:oel="http://schemas.microsoft.com/office/2019/extlst" xmlns:r="http://schemas.openxmlformats.org/officeDocument/2006/relationships" xmlns:m="http://schemas.openxmlformats.org/officeDocument/2006/math" xmlns:v="urn:schemas-microsoft-com:vml" xmlns:wp14="http://schemas.microsoft.com/office/word/2010/wordprocessingDrawing" xmlns:wp="http://schemas.openxmlformats.org/drawingml/2006/wordprocessingDrawing" xmlns:w10="urn:schemas-microsoft-com:office:word" xmlns:w="http://schemas.openxmlformats.org/wordprocessingml/2006/main" xmlns:w14="http://schemas.microsoft.com/office/word/2010/wordml" xmlns:w15="http://schemas.microsoft.com/office/word/2012/wordml" xmlns:w16cex="http://schemas.microsoft.com/office/word/2018/wordml/cex" xmlns:w16cid="http://schemas.microsoft.com/office/word/2016/wordml/cid" xmlns:w16="http://schemas.microsoft.com/office/word/2018/wordml" xmlns:w16du="http://schemas.microsoft.com/office/word/2023/wordml/word16du" xmlns:w16sdtdh="http://schemas.microsoft.com/office/word/2020/wordml/sdtdatahash" xmlns:w16sdtfl="http://schemas.microsoft.com/office/word/2024/wordml/sdtformatlock" xmlns:w16se="http://schemas.microsoft.com/office/word/2015/wordml/symex" xmlns:wpg="http://schemas.microsoft.com/office/word/2010/wordprocessingGroup" xmlns:wpi="http://schemas.microsoft.com/office/word/2010/wordprocessingInk" xmlns:wne="http://schemas.microsoft.com/office/word/2006/wordml" xmlns:wps="http://schemas.microsoft.com/office/word/2010/wordprocessingShape" mc:Ignorable="w14 w15 w16se w16cid w16 w16cex w16sdtdh w16sdtfl w16du wp14">
+  <w:endnote w:type="separator" w:id="-1">
+    <w:p>
+      <w:pPr>
+        <w:spacing w:after="0" w:line="240" w:lineRule="auto"/>
+      </w:pPr>
+      <w:r>
+        <w:separator/>
+      </w:r>
+    </w:p>
+  </w:endnote>
+  <w:endnote w:type="continuationSeparator" w:id="0">
+    <w:p>
+      <w:pPr>
+        <w:spacing w:after="0" w:line="240" w:lineRule="auto"/>
+      </w:pPr>
+      <w:r>
+        <w:continuationSeparator/>
+      </w:r>
+    </w:p>
+  </w:endnote>
+</w:endnotes>
+</file>
+
+<file path=word/footnotes.xml><?xml version="1.0" encoding="utf-8"?>
+<w:footnotes xmlns:wpc="http://schemas.microsoft.com/office/word/2010/wordprocessingCanvas" xmlns:cx="http://schemas.microsoft.com/office/drawing/2014/chartex" xmlns:cx1="http://schemas.microsoft.com/office/drawing/2015/9/8/chartex" xmlns:cx2="http://schemas.microsoft.com/office/drawing/2015/10/21/chartex" xmlns:cx3="http://schemas.microsoft.com/office/drawing/2016/5/9/chartex" xmlns:cx4="http://schemas.microsoft.com/office/drawing/2016/5/10/chartex" xmlns:cx5="http://schemas.microsoft.com/office/drawing/2016/5/11/chartex" xmlns:cx6="http://schemas.microsoft.com/office/drawing/2016/5/12/chartex" xmlns:cx7="http://schemas.microsoft.com/office/drawing/2016/5/13/chartex" xmlns:cx8="http://schemas.microsoft.com/office/drawing/2016/5/14/chartex" xmlns:mc="http://schemas.openxmlformats.org/markup-compatibility/2006" xmlns:aink="http://schemas.microsoft.com/office/drawing/2016/ink" xmlns:am3d="http://schemas.microsoft.com/office/drawing/2017/model3d" xmlns:o="urn:schemas-microsoft-com:office:office" xmlns:oel="http://schemas.microsoft.com/office/2019/extlst" xmlns:r="http://schemas.openxmlformats.org/officeDocument/2006/relationships" xmlns:m="http://schemas.openxmlformats.org/officeDocument/2006/math" xmlns:v="urn:schemas-microsoft-com:vml" xmlns:wp14="http://schemas.microsoft.com/office/word/2010/wordprocessingDrawing" xmlns:wp="http://schemas.openxmlformats.org/drawingml/2006/wordprocessingDrawing" xmlns:w10="urn:schemas-microsoft-com:office:word" xmlns:w="http://schemas.openxmlformats.org/wordprocessingml/2006/main" xmlns:w14="http://schemas.microsoft.com/office/word/2010/wordml" xmlns:w15="http://schemas.microsoft.com/office/word/2012/wordml" xmlns:w16cex="http://schemas.microsoft.com/office/word/2018/wordml/cex" xmlns:w16cid="http://schemas.microsoft.com/office/word/2016/wordml/cid" xmlns:w16="http://schemas.microsoft.com/office/word/2018/wordml" xmlns:w16du="http://schemas.microsoft.com/office/word/2023/wordml/word16du" xmlns:w16sdtdh="http://schemas.microsoft.com/office/word/2020/wordml/sdtdatahash" xmlns:w16sdtfl="http://schemas.microsoft.com/office/word/2024/wordml/sdtformatlock" xmlns:w16se="http://schemas.microsoft.com/office/word/2015/wordml/symex" xmlns:wpg="http://schemas.microsoft.com/office/word/2010/wordprocessingGroup" xmlns:wpi="http://schemas.microsoft.com/office/word/2010/wordprocessingInk" xmlns:wne="http://schemas.microsoft.com/office/word/2006/wordml" xmlns:wps="http://schemas.microsoft.com/office/word/2010/wordprocessingShape" mc:Ignorable="w14 w15 w16se w16cid w16 w16cex w16sdtdh w16sdtfl w16du wp14">
+  <w:footnote w:type="separator" w:id="-1">
+    <w:p>
+      <w:pPr>
+        <w:spacing w:after="0" w:line="240" w:lineRule="auto"/>
+      </w:pPr>
+      <w:r>
+        <w:separator/>
+      </w:r>
+    </w:p>
+  </w:footnote>
+  <w:footnote w:type="continuationSeparator" w:id="0">
+    <w:p>
+      <w:pPr>
+        <w:spacing w:after="0" w:line="240" w:lineRule="auto"/>
+      </w:pPr>
+      <w:r>
+        <w:continuationSeparator/>
+      </w:r>
+    </w:p>
+  </w:footnote>
+</w:footnotes>
+</file>
+
+<file path=word/header1.xml><?xml version="1.0" encoding="utf-8"?>
+<w:hdr xmlns:wpc="http://schemas.microsoft.com/office/word/2010/wordprocessingCanvas" xmlns:cx="http://schemas.microsoft.com/office/drawing/2014/chartex" xmlns:cx1="http://schemas.microsoft.com/office/drawing/2015/9/8/chartex" xmlns:cx2="http://schemas.microsoft.com/office/drawing/2015/10/21/chartex" xmlns:cx3="http://schemas.microsoft.com/office/drawing/2016/5/9/chartex" xmlns:cx4="http://schemas.microsoft.com/office/drawing/2016/5/10/chartex" xmlns:cx5="http://schemas.microsoft.com/office/drawing/2016/5/11/chartex" xmlns:cx6="http://schemas.microsoft.com/office/drawing/2016/5/12/chartex" xmlns:cx7="http://schemas.microsoft.com/office/drawing/2016/5/13/chartex" xmlns:cx8="http://schemas.microsoft.com/office/drawing/2016/5/14/chartex" xmlns:mc="http://schemas.openxmlformats.org/markup-compatibility/2006" xmlns:aink="http://schemas.microsoft.com/office/drawing/2016/ink" xmlns:am3d="http://schemas.microsoft.com/office/drawing/2017/model3d" xmlns:o="urn:schemas-microsoft-com:office:office" xmlns:oel="http://schemas.microsoft.com/office/2019/extlst" xmlns:r="http://schemas.openxmlformats.org/officeDocument/2006/relationships" xmlns:m="http://schemas.openxmlformats.org/officeDocument/2006/math" xmlns:v="urn:schemas-microsoft-com:vml" xmlns:wp14="http://schemas.microsoft.com/office/word/2010/wordprocessingDrawing" xmlns:wp="http://schemas.openxmlformats.org/drawingml/2006/wordprocessingDrawing" xmlns:w10="urn:schemas-microsoft-com:office:word" xmlns:w="http://schemas.openxmlformats.org/wordprocessingml/2006/main" xmlns:w14="http://schemas.microsoft.com/office/word/2010/wordml" xmlns:w15="http://schemas.microsoft.com/office/word/2012/wordml" xmlns:w16cex="http://schemas.microsoft.com/office/word/2018/wordml/cex" xmlns:w16cid="http://schemas.microsoft.com/office/word/2016/wordml/cid" xmlns:w16="http://schemas.microsoft.com/office/word/2018/wordml" xmlns:w16du="http://schemas.microsoft.com/office/word/2023/wordml/word16du" xmlns:w16sdtdh="http://schemas.microsoft.com/office/word/2020/wordml/sdtdatahash" xmlns:w16sdtfl="http://schemas.microsoft.com/office/word/2024/wordml/sdtformatlock" xmlns:w16se="http://schemas.microsoft.com/office/word/2015/wordml/symex" xmlns:wpg="http://schemas.microsoft.com/office/word/2010/wordprocessingGroup" xmlns:wpi="http://schemas.microsoft.com/office/word/2010/wordprocessingInk" xmlns:wne="http://schemas.microsoft.com/office/word/2006/wordml" xmlns:wps="http://schemas.microsoft.com/office/word/2010/wordprocessingShape" mc:Ignorable="w14 w15 w16se w16cid w16 w16cex w16sdtdh w16sdtfl w16du wp14">
+  <w:p>
+    <w:r>
+      <w:t xml:space="preserve">Aprendizaje Automático – </w:t>
+    </w:r>
+    <w:hyperlink r:id="rId1" w:history="1">
+      <w:r>
+        <w:t>Entrega 3: Presentación del Modelo y Análisis de Resultados</w:t>
+      </w:r>
+    </w:hyperlink>
+  </w:p>
+  <w:p>
+    <w:r>
+      <w:t>Alumno: Diego Estrada</w:t>
+    </w:r>
+  </w:p>
+</w:hdr>
+</file>
+
 <file path=word/numbering.xml><?xml version="1.0" encoding="utf-8"?>
 <w:numbering xmlns:wpc="http://schemas.microsoft.com/office/word/2010/wordprocessingCanvas" xmlns:cx="http://schemas.microsoft.com/office/drawing/2014/chartex" xmlns:cx1="http://schemas.microsoft.com/office/drawing/2015/9/8/chartex" xmlns:cx2="http://schemas.microsoft.com/office/drawing/2015/10/21/chartex" xmlns:cx3="http://schemas.microsoft.com/office/drawing/2016/5/9/chartex" xmlns:cx4="http://schemas.microsoft.com/office/drawing/2016/5/10/chartex" xmlns:cx5="http://schemas.microsoft.com/office/drawing/2016/5/11/chartex" xmlns:cx6="http://schemas.microsoft.com/office/drawing/2016/5/12/chartex" xmlns:cx7="http://schemas.microsoft.com/office/drawing/2016/5/13/chartex" xmlns:cx8="http://schemas.microsoft.com/office/drawing/2016/5/14/chartex" xmlns:mc="http://schemas.openxmlformats.org/markup-compatibility/2006" xmlns:aink="http://schemas.microsoft.com/office/drawing/2016/ink" xmlns:am3d="http://schemas.microsoft.com/office/drawing/2017/model3d" xmlns:o="urn:schemas-microsoft-com:office:office" xmlns:oel="http://schemas.microsoft.com/office/2019/extlst" xmlns:r="http://schemas.openxmlformats.org/officeDocument/2006/relationships" xmlns:m="http://schemas.openxmlformats.org/officeDocument/2006/math" xmlns:v="urn:schemas-microsoft-com:vml" xmlns:wp14="http://schemas.microsoft.com/office/word/2010/wordprocessingDrawing" xmlns:wp="http://schemas.openxmlformats.org/drawingml/2006/wordprocessingDrawing" xmlns:w10="urn:schemas-microsoft-com:office:word" xmlns:w="http://schemas.openxmlformats.org/wordprocessingml/2006/main" xmlns:w14="http://schemas.microsoft.com/office/word/2010/wordml" xmlns:w15="http://schemas.microsoft.com/office/word/2012/wordml" xmlns:w16cex="http://schemas.microsoft.com/office/word/2018/wordml/cex" xmlns:w16cid="http://schemas.microsoft.com/office/word/2016/wordml/cid" xmlns:w16="http://schemas.microsoft.com/office/word/2018/wordml" xmlns:w16du="http://schemas.microsoft.com/office/word/2023/wordml/word16du" xmlns:w16sdtdh="http://schemas.microsoft.com/office/word/2020/wordml/sdtdatahash" xmlns:w16sdtfl="http://schemas.microsoft.com/office/word/2024/wordml/sdtformatlock" xmlns:w16se="http://schemas.microsoft.com/office/word/2015/wordml/symex" xmlns:wpg="http://schemas.microsoft.com/office/word/2010/wordprocessingGroup" xmlns:wpi="http://schemas.microsoft.com/office/word/2010/wordprocessingInk" xmlns:wne="http://schemas.microsoft.com/office/word/2006/wordml" xmlns:wps="http://schemas.microsoft.com/office/word/2010/wordprocessingShape" mc:Ignorable="w14 w15 w16se w16cid w16 w16cex w16sdtdh w16sdtfl w16du wp14">
   <w:abstractNum w:abstractNumId="0" w15:restartNumberingAfterBreak="0">
@@ -1562,6 +3174,119 @@
     </w:lvl>
   </w:abstractNum>
   <w:abstractNum w:abstractNumId="6" w15:restartNumberingAfterBreak="0">
+    <w:nsid w:val="30060EB7"/>
+    <w:multiLevelType w:val="hybridMultilevel"/>
+    <w:tmpl w:val="13B8DF78"/>
+    <w:lvl w:ilvl="0" w:tplc="4216D5B4">
+      <w:start w:val="83"/>
+      <w:numFmt w:val="bullet"/>
+      <w:lvlText w:val=""/>
+      <w:lvlJc w:val="left"/>
+      <w:pPr>
+        <w:ind w:left="720" w:hanging="360"/>
+      </w:pPr>
+      <w:rPr>
+        <w:rFonts w:ascii="Symbol" w:eastAsiaTheme="minorHAnsi" w:hAnsi="Symbol" w:cs="Arial" w:hint="default"/>
+      </w:rPr>
+    </w:lvl>
+    <w:lvl w:ilvl="1" w:tplc="2C0A0003" w:tentative="1">
+      <w:start w:val="1"/>
+      <w:numFmt w:val="bullet"/>
+      <w:lvlText w:val="o"/>
+      <w:lvlJc w:val="left"/>
+      <w:pPr>
+        <w:ind w:left="1440" w:hanging="360"/>
+      </w:pPr>
+      <w:rPr>
+        <w:rFonts w:ascii="Courier New" w:hAnsi="Courier New" w:cs="Courier New" w:hint="default"/>
+      </w:rPr>
+    </w:lvl>
+    <w:lvl w:ilvl="2" w:tplc="2C0A0005" w:tentative="1">
+      <w:start w:val="1"/>
+      <w:numFmt w:val="bullet"/>
+      <w:lvlText w:val=""/>
+      <w:lvlJc w:val="left"/>
+      <w:pPr>
+        <w:ind w:left="2160" w:hanging="360"/>
+      </w:pPr>
+      <w:rPr>
+        <w:rFonts w:ascii="Wingdings" w:hAnsi="Wingdings" w:hint="default"/>
+      </w:rPr>
+    </w:lvl>
+    <w:lvl w:ilvl="3" w:tplc="2C0A0001" w:tentative="1">
+      <w:start w:val="1"/>
+      <w:numFmt w:val="bullet"/>
+      <w:lvlText w:val=""/>
+      <w:lvlJc w:val="left"/>
+      <w:pPr>
+        <w:ind w:left="2880" w:hanging="360"/>
+      </w:pPr>
+      <w:rPr>
+        <w:rFonts w:ascii="Symbol" w:hAnsi="Symbol" w:hint="default"/>
+      </w:rPr>
+    </w:lvl>
+    <w:lvl w:ilvl="4" w:tplc="2C0A0003" w:tentative="1">
+      <w:start w:val="1"/>
+      <w:numFmt w:val="bullet"/>
+      <w:lvlText w:val="o"/>
+      <w:lvlJc w:val="left"/>
+      <w:pPr>
+        <w:ind w:left="3600" w:hanging="360"/>
+      </w:pPr>
+      <w:rPr>
+        <w:rFonts w:ascii="Courier New" w:hAnsi="Courier New" w:cs="Courier New" w:hint="default"/>
+      </w:rPr>
+    </w:lvl>
+    <w:lvl w:ilvl="5" w:tplc="2C0A0005" w:tentative="1">
+      <w:start w:val="1"/>
+      <w:numFmt w:val="bullet"/>
+      <w:lvlText w:val=""/>
+      <w:lvlJc w:val="left"/>
+      <w:pPr>
+        <w:ind w:left="4320" w:hanging="360"/>
+      </w:pPr>
+      <w:rPr>
+        <w:rFonts w:ascii="Wingdings" w:hAnsi="Wingdings" w:hint="default"/>
+      </w:rPr>
+    </w:lvl>
+    <w:lvl w:ilvl="6" w:tplc="2C0A0001" w:tentative="1">
+      <w:start w:val="1"/>
+      <w:numFmt w:val="bullet"/>
+      <w:lvlText w:val=""/>
+      <w:lvlJc w:val="left"/>
+      <w:pPr>
+        <w:ind w:left="5040" w:hanging="360"/>
+      </w:pPr>
+      <w:rPr>
+        <w:rFonts w:ascii="Symbol" w:hAnsi="Symbol" w:hint="default"/>
+      </w:rPr>
+    </w:lvl>
+    <w:lvl w:ilvl="7" w:tplc="2C0A0003" w:tentative="1">
+      <w:start w:val="1"/>
+      <w:numFmt w:val="bullet"/>
+      <w:lvlText w:val="o"/>
+      <w:lvlJc w:val="left"/>
+      <w:pPr>
+        <w:ind w:left="5760" w:hanging="360"/>
+      </w:pPr>
+      <w:rPr>
+        <w:rFonts w:ascii="Courier New" w:hAnsi="Courier New" w:cs="Courier New" w:hint="default"/>
+      </w:rPr>
+    </w:lvl>
+    <w:lvl w:ilvl="8" w:tplc="2C0A0005" w:tentative="1">
+      <w:start w:val="1"/>
+      <w:numFmt w:val="bullet"/>
+      <w:lvlText w:val=""/>
+      <w:lvlJc w:val="left"/>
+      <w:pPr>
+        <w:ind w:left="6480" w:hanging="360"/>
+      </w:pPr>
+      <w:rPr>
+        <w:rFonts w:ascii="Wingdings" w:hAnsi="Wingdings" w:hint="default"/>
+      </w:rPr>
+    </w:lvl>
+  </w:abstractNum>
+  <w:abstractNum w:abstractNumId="7" w15:restartNumberingAfterBreak="0">
     <w:nsid w:val="55C82F45"/>
     <w:multiLevelType w:val="multilevel"/>
     <w:tmpl w:val="39AA9892"/>
@@ -1710,7 +3435,305 @@
       </w:rPr>
     </w:lvl>
   </w:abstractNum>
-  <w:abstractNum w:abstractNumId="7" w15:restartNumberingAfterBreak="0">
+  <w:abstractNum w:abstractNumId="8" w15:restartNumberingAfterBreak="0">
+    <w:nsid w:val="593D4247"/>
+    <w:multiLevelType w:val="multilevel"/>
+    <w:tmpl w:val="A5BA7268"/>
+    <w:lvl w:ilvl="0">
+      <w:start w:val="1"/>
+      <w:numFmt w:val="bullet"/>
+      <w:lvlText w:val=""/>
+      <w:lvlJc w:val="left"/>
+      <w:pPr>
+        <w:tabs>
+          <w:tab w:val="num" w:pos="720"/>
+        </w:tabs>
+        <w:ind w:left="720" w:hanging="360"/>
+      </w:pPr>
+      <w:rPr>
+        <w:rFonts w:ascii="Symbol" w:hAnsi="Symbol" w:hint="default"/>
+        <w:sz w:val="20"/>
+      </w:rPr>
+    </w:lvl>
+    <w:lvl w:ilvl="1" w:tentative="1">
+      <w:start w:val="1"/>
+      <w:numFmt w:val="bullet"/>
+      <w:lvlText w:val=""/>
+      <w:lvlJc w:val="left"/>
+      <w:pPr>
+        <w:tabs>
+          <w:tab w:val="num" w:pos="1440"/>
+        </w:tabs>
+        <w:ind w:left="1440" w:hanging="360"/>
+      </w:pPr>
+      <w:rPr>
+        <w:rFonts w:ascii="Symbol" w:hAnsi="Symbol" w:hint="default"/>
+        <w:sz w:val="20"/>
+      </w:rPr>
+    </w:lvl>
+    <w:lvl w:ilvl="2" w:tentative="1">
+      <w:start w:val="1"/>
+      <w:numFmt w:val="bullet"/>
+      <w:lvlText w:val=""/>
+      <w:lvlJc w:val="left"/>
+      <w:pPr>
+        <w:tabs>
+          <w:tab w:val="num" w:pos="2160"/>
+        </w:tabs>
+        <w:ind w:left="2160" w:hanging="360"/>
+      </w:pPr>
+      <w:rPr>
+        <w:rFonts w:ascii="Symbol" w:hAnsi="Symbol" w:hint="default"/>
+        <w:sz w:val="20"/>
+      </w:rPr>
+    </w:lvl>
+    <w:lvl w:ilvl="3" w:tentative="1">
+      <w:start w:val="1"/>
+      <w:numFmt w:val="bullet"/>
+      <w:lvlText w:val=""/>
+      <w:lvlJc w:val="left"/>
+      <w:pPr>
+        <w:tabs>
+          <w:tab w:val="num" w:pos="2880"/>
+        </w:tabs>
+        <w:ind w:left="2880" w:hanging="360"/>
+      </w:pPr>
+      <w:rPr>
+        <w:rFonts w:ascii="Symbol" w:hAnsi="Symbol" w:hint="default"/>
+        <w:sz w:val="20"/>
+      </w:rPr>
+    </w:lvl>
+    <w:lvl w:ilvl="4" w:tentative="1">
+      <w:start w:val="1"/>
+      <w:numFmt w:val="bullet"/>
+      <w:lvlText w:val=""/>
+      <w:lvlJc w:val="left"/>
+      <w:pPr>
+        <w:tabs>
+          <w:tab w:val="num" w:pos="3600"/>
+        </w:tabs>
+        <w:ind w:left="3600" w:hanging="360"/>
+      </w:pPr>
+      <w:rPr>
+        <w:rFonts w:ascii="Symbol" w:hAnsi="Symbol" w:hint="default"/>
+        <w:sz w:val="20"/>
+      </w:rPr>
+    </w:lvl>
+    <w:lvl w:ilvl="5" w:tentative="1">
+      <w:start w:val="1"/>
+      <w:numFmt w:val="bullet"/>
+      <w:lvlText w:val=""/>
+      <w:lvlJc w:val="left"/>
+      <w:pPr>
+        <w:tabs>
+          <w:tab w:val="num" w:pos="4320"/>
+        </w:tabs>
+        <w:ind w:left="4320" w:hanging="360"/>
+      </w:pPr>
+      <w:rPr>
+        <w:rFonts w:ascii="Symbol" w:hAnsi="Symbol" w:hint="default"/>
+        <w:sz w:val="20"/>
+      </w:rPr>
+    </w:lvl>
+    <w:lvl w:ilvl="6" w:tentative="1">
+      <w:start w:val="1"/>
+      <w:numFmt w:val="bullet"/>
+      <w:lvlText w:val=""/>
+      <w:lvlJc w:val="left"/>
+      <w:pPr>
+        <w:tabs>
+          <w:tab w:val="num" w:pos="5040"/>
+        </w:tabs>
+        <w:ind w:left="5040" w:hanging="360"/>
+      </w:pPr>
+      <w:rPr>
+        <w:rFonts w:ascii="Symbol" w:hAnsi="Symbol" w:hint="default"/>
+        <w:sz w:val="20"/>
+      </w:rPr>
+    </w:lvl>
+    <w:lvl w:ilvl="7" w:tentative="1">
+      <w:start w:val="1"/>
+      <w:numFmt w:val="bullet"/>
+      <w:lvlText w:val=""/>
+      <w:lvlJc w:val="left"/>
+      <w:pPr>
+        <w:tabs>
+          <w:tab w:val="num" w:pos="5760"/>
+        </w:tabs>
+        <w:ind w:left="5760" w:hanging="360"/>
+      </w:pPr>
+      <w:rPr>
+        <w:rFonts w:ascii="Symbol" w:hAnsi="Symbol" w:hint="default"/>
+        <w:sz w:val="20"/>
+      </w:rPr>
+    </w:lvl>
+    <w:lvl w:ilvl="8" w:tentative="1">
+      <w:start w:val="1"/>
+      <w:numFmt w:val="bullet"/>
+      <w:lvlText w:val=""/>
+      <w:lvlJc w:val="left"/>
+      <w:pPr>
+        <w:tabs>
+          <w:tab w:val="num" w:pos="6480"/>
+        </w:tabs>
+        <w:ind w:left="6480" w:hanging="360"/>
+      </w:pPr>
+      <w:rPr>
+        <w:rFonts w:ascii="Symbol" w:hAnsi="Symbol" w:hint="default"/>
+        <w:sz w:val="20"/>
+      </w:rPr>
+    </w:lvl>
+  </w:abstractNum>
+  <w:abstractNum w:abstractNumId="9" w15:restartNumberingAfterBreak="0">
+    <w:nsid w:val="66E644B0"/>
+    <w:multiLevelType w:val="multilevel"/>
+    <w:tmpl w:val="BE8A3A8C"/>
+    <w:lvl w:ilvl="0">
+      <w:start w:val="1"/>
+      <w:numFmt w:val="bullet"/>
+      <w:lvlText w:val=""/>
+      <w:lvlJc w:val="left"/>
+      <w:pPr>
+        <w:tabs>
+          <w:tab w:val="num" w:pos="720"/>
+        </w:tabs>
+        <w:ind w:left="720" w:hanging="360"/>
+      </w:pPr>
+      <w:rPr>
+        <w:rFonts w:ascii="Symbol" w:hAnsi="Symbol" w:hint="default"/>
+        <w:sz w:val="20"/>
+      </w:rPr>
+    </w:lvl>
+    <w:lvl w:ilvl="1" w:tentative="1">
+      <w:start w:val="1"/>
+      <w:numFmt w:val="bullet"/>
+      <w:lvlText w:val=""/>
+      <w:lvlJc w:val="left"/>
+      <w:pPr>
+        <w:tabs>
+          <w:tab w:val="num" w:pos="1440"/>
+        </w:tabs>
+        <w:ind w:left="1440" w:hanging="360"/>
+      </w:pPr>
+      <w:rPr>
+        <w:rFonts w:ascii="Symbol" w:hAnsi="Symbol" w:hint="default"/>
+        <w:sz w:val="20"/>
+      </w:rPr>
+    </w:lvl>
+    <w:lvl w:ilvl="2" w:tentative="1">
+      <w:start w:val="1"/>
+      <w:numFmt w:val="bullet"/>
+      <w:lvlText w:val=""/>
+      <w:lvlJc w:val="left"/>
+      <w:pPr>
+        <w:tabs>
+          <w:tab w:val="num" w:pos="2160"/>
+        </w:tabs>
+        <w:ind w:left="2160" w:hanging="360"/>
+      </w:pPr>
+      <w:rPr>
+        <w:rFonts w:ascii="Symbol" w:hAnsi="Symbol" w:hint="default"/>
+        <w:sz w:val="20"/>
+      </w:rPr>
+    </w:lvl>
+    <w:lvl w:ilvl="3" w:tentative="1">
+      <w:start w:val="1"/>
+      <w:numFmt w:val="bullet"/>
+      <w:lvlText w:val=""/>
+      <w:lvlJc w:val="left"/>
+      <w:pPr>
+        <w:tabs>
+          <w:tab w:val="num" w:pos="2880"/>
+        </w:tabs>
+        <w:ind w:left="2880" w:hanging="360"/>
+      </w:pPr>
+      <w:rPr>
+        <w:rFonts w:ascii="Symbol" w:hAnsi="Symbol" w:hint="default"/>
+        <w:sz w:val="20"/>
+      </w:rPr>
+    </w:lvl>
+    <w:lvl w:ilvl="4" w:tentative="1">
+      <w:start w:val="1"/>
+      <w:numFmt w:val="bullet"/>
+      <w:lvlText w:val=""/>
+      <w:lvlJc w:val="left"/>
+      <w:pPr>
+        <w:tabs>
+          <w:tab w:val="num" w:pos="3600"/>
+        </w:tabs>
+        <w:ind w:left="3600" w:hanging="360"/>
+      </w:pPr>
+      <w:rPr>
+        <w:rFonts w:ascii="Symbol" w:hAnsi="Symbol" w:hint="default"/>
+        <w:sz w:val="20"/>
+      </w:rPr>
+    </w:lvl>
+    <w:lvl w:ilvl="5" w:tentative="1">
+      <w:start w:val="1"/>
+      <w:numFmt w:val="bullet"/>
+      <w:lvlText w:val=""/>
+      <w:lvlJc w:val="left"/>
+      <w:pPr>
+        <w:tabs>
+          <w:tab w:val="num" w:pos="4320"/>
+        </w:tabs>
+        <w:ind w:left="4320" w:hanging="360"/>
+      </w:pPr>
+      <w:rPr>
+        <w:rFonts w:ascii="Symbol" w:hAnsi="Symbol" w:hint="default"/>
+        <w:sz w:val="20"/>
+      </w:rPr>
+    </w:lvl>
+    <w:lvl w:ilvl="6" w:tentative="1">
+      <w:start w:val="1"/>
+      <w:numFmt w:val="bullet"/>
+      <w:lvlText w:val=""/>
+      <w:lvlJc w:val="left"/>
+      <w:pPr>
+        <w:tabs>
+          <w:tab w:val="num" w:pos="5040"/>
+        </w:tabs>
+        <w:ind w:left="5040" w:hanging="360"/>
+      </w:pPr>
+      <w:rPr>
+        <w:rFonts w:ascii="Symbol" w:hAnsi="Symbol" w:hint="default"/>
+        <w:sz w:val="20"/>
+      </w:rPr>
+    </w:lvl>
+    <w:lvl w:ilvl="7" w:tentative="1">
+      <w:start w:val="1"/>
+      <w:numFmt w:val="bullet"/>
+      <w:lvlText w:val=""/>
+      <w:lvlJc w:val="left"/>
+      <w:pPr>
+        <w:tabs>
+          <w:tab w:val="num" w:pos="5760"/>
+        </w:tabs>
+        <w:ind w:left="5760" w:hanging="360"/>
+      </w:pPr>
+      <w:rPr>
+        <w:rFonts w:ascii="Symbol" w:hAnsi="Symbol" w:hint="default"/>
+        <w:sz w:val="20"/>
+      </w:rPr>
+    </w:lvl>
+    <w:lvl w:ilvl="8" w:tentative="1">
+      <w:start w:val="1"/>
+      <w:numFmt w:val="bullet"/>
+      <w:lvlText w:val=""/>
+      <w:lvlJc w:val="left"/>
+      <w:pPr>
+        <w:tabs>
+          <w:tab w:val="num" w:pos="6480"/>
+        </w:tabs>
+        <w:ind w:left="6480" w:hanging="360"/>
+      </w:pPr>
+      <w:rPr>
+        <w:rFonts w:ascii="Symbol" w:hAnsi="Symbol" w:hint="default"/>
+        <w:sz w:val="20"/>
+      </w:rPr>
+    </w:lvl>
+  </w:abstractNum>
+  <w:abstractNum w:abstractNumId="10" w15:restartNumberingAfterBreak="0">
     <w:nsid w:val="675C7003"/>
     <w:multiLevelType w:val="multilevel"/>
     <w:tmpl w:val="EA763F3A"/>
@@ -1855,7 +3878,7 @@
       </w:rPr>
     </w:lvl>
   </w:abstractNum>
-  <w:abstractNum w:abstractNumId="8" w15:restartNumberingAfterBreak="0">
+  <w:abstractNum w:abstractNumId="11" w15:restartNumberingAfterBreak="0">
     <w:nsid w:val="6D412825"/>
     <w:multiLevelType w:val="multilevel"/>
     <w:tmpl w:val="B4AE2E7A"/>
@@ -2004,7 +4027,7 @@
       </w:rPr>
     </w:lvl>
   </w:abstractNum>
-  <w:abstractNum w:abstractNumId="9" w15:restartNumberingAfterBreak="0">
+  <w:abstractNum w:abstractNumId="12" w15:restartNumberingAfterBreak="0">
     <w:nsid w:val="77F55031"/>
     <w:multiLevelType w:val="multilevel"/>
     <w:tmpl w:val="61BCF4A6"/>
@@ -2154,10 +4177,10 @@
     </w:lvl>
   </w:abstractNum>
   <w:num w:numId="1" w16cid:durableId="201483078">
-    <w:abstractNumId w:val="9"/>
+    <w:abstractNumId w:val="12"/>
   </w:num>
   <w:num w:numId="2" w16cid:durableId="169223130">
-    <w:abstractNumId w:val="7"/>
+    <w:abstractNumId w:val="10"/>
   </w:num>
   <w:num w:numId="3" w16cid:durableId="888539190">
     <w:abstractNumId w:val="1"/>
@@ -2175,13 +4198,22 @@
     <w:abstractNumId w:val="5"/>
   </w:num>
   <w:num w:numId="8" w16cid:durableId="1183202972">
-    <w:abstractNumId w:val="6"/>
+    <w:abstractNumId w:val="7"/>
   </w:num>
   <w:num w:numId="9" w16cid:durableId="703480690">
-    <w:abstractNumId w:val="8"/>
+    <w:abstractNumId w:val="11"/>
   </w:num>
   <w:num w:numId="10" w16cid:durableId="1464226647">
     <w:abstractNumId w:val="3"/>
+  </w:num>
+  <w:num w:numId="11" w16cid:durableId="1149900228">
+    <w:abstractNumId w:val="8"/>
+  </w:num>
+  <w:num w:numId="12" w16cid:durableId="725186380">
+    <w:abstractNumId w:val="9"/>
+  </w:num>
+  <w:num w:numId="13" w16cid:durableId="2025941369">
+    <w:abstractNumId w:val="6"/>
   </w:num>
 </w:numbering>
 </file>
@@ -2637,7 +4669,6 @@
     <w:next w:val="Normal"/>
     <w:link w:val="Ttulo3Car"/>
     <w:uiPriority w:val="9"/>
-    <w:semiHidden/>
     <w:unhideWhenUsed/>
     <w:qFormat/>
     <w:rsid w:val="003B7C22"/>
@@ -2844,7 +4875,6 @@
     <w:basedOn w:val="Fuentedeprrafopredeter"/>
     <w:link w:val="Ttulo3"/>
     <w:uiPriority w:val="9"/>
-    <w:semiHidden/>
     <w:rsid w:val="003B7C22"/>
     <w:rPr>
       <w:rFonts w:eastAsiaTheme="majorEastAsia" w:cstheme="majorBidi"/>
@@ -3147,6 +5177,50 @@
       <w:bCs/>
     </w:rPr>
   </w:style>
+  <w:style w:type="paragraph" w:styleId="Encabezado">
+    <w:name w:val="header"/>
+    <w:basedOn w:val="Normal"/>
+    <w:link w:val="EncabezadoCar"/>
+    <w:uiPriority w:val="99"/>
+    <w:unhideWhenUsed/>
+    <w:rsid w:val="00EC239E"/>
+    <w:pPr>
+      <w:tabs>
+        <w:tab w:val="center" w:pos="4252"/>
+        <w:tab w:val="right" w:pos="8504"/>
+      </w:tabs>
+      <w:spacing w:after="0" w:line="240" w:lineRule="auto"/>
+    </w:pPr>
+  </w:style>
+  <w:style w:type="character" w:customStyle="1" w:styleId="EncabezadoCar">
+    <w:name w:val="Encabezado Car"/>
+    <w:basedOn w:val="Fuentedeprrafopredeter"/>
+    <w:link w:val="Encabezado"/>
+    <w:uiPriority w:val="99"/>
+    <w:rsid w:val="00EC239E"/>
+  </w:style>
+  <w:style w:type="paragraph" w:styleId="Piedepgina">
+    <w:name w:val="footer"/>
+    <w:basedOn w:val="Normal"/>
+    <w:link w:val="PiedepginaCar"/>
+    <w:uiPriority w:val="99"/>
+    <w:unhideWhenUsed/>
+    <w:rsid w:val="00EC239E"/>
+    <w:pPr>
+      <w:tabs>
+        <w:tab w:val="center" w:pos="4252"/>
+        <w:tab w:val="right" w:pos="8504"/>
+      </w:tabs>
+      <w:spacing w:after="0" w:line="240" w:lineRule="auto"/>
+    </w:pPr>
+  </w:style>
+  <w:style w:type="character" w:customStyle="1" w:styleId="PiedepginaCar">
+    <w:name w:val="Pie de página Car"/>
+    <w:basedOn w:val="Fuentedeprrafopredeter"/>
+    <w:link w:val="Piedepgina"/>
+    <w:uiPriority w:val="99"/>
+    <w:rsid w:val="00EC239E"/>
+  </w:style>
 </w:styles>
 </file>
 

</xml_diff>